<commit_message>
finale version (hoffentlich :))
</commit_message>
<xml_diff>
--- a/RoboLehrer an die Macht.docx
+++ b/RoboLehrer an die Macht.docx
@@ -1083,17 +1083,9 @@
         </w:tc>
       </w:tr>
     </w:tbl>
-    <w:p>
-      <w:pPr>
-        <w:pStyle w:val="BodyText"/>
-      </w:pPr>
-      <w:r>
-        <w:t xml:space="preserve">[comment]: -Muss hier nicht das rein?| 30m | Einführung in das Thema Künstliche Intelligenz (KI) und interaktive Umfrage. | Kurze Präsentation, Live-Umfrage, Kurzes Video</w:t>
-      </w:r>
-    </w:p>
     <w:bookmarkEnd w:id="34"/>
     <w:bookmarkEnd w:id="35"/>
-    <w:bookmarkStart w:id="42" w:name="ki---was-ist-das-überhaupt"/>
+    <w:bookmarkStart w:id="44" w:name="ki---was-ist-das-überhaupt"/>
     <w:p>
       <w:pPr>
         <w:pStyle w:val="Heading1"/>
@@ -1153,7 +1145,7 @@
       </w:r>
     </w:p>
     <w:bookmarkEnd w:id="36"/>
-    <w:bookmarkStart w:id="37" w:name="interaktive-umfrage---15-minuten"/>
+    <w:bookmarkStart w:id="39" w:name="interaktive-umfrage---15-minuten"/>
     <w:p>
       <w:pPr>
         <w:pStyle w:val="Heading2"/>
@@ -1177,15 +1169,33 @@
       <w:r>
         <w:t xml:space="preserve">Die Umfrage findet anonym mit einem Echtzeit-Umfrage-Tool statt. Mentimeter ist das bekannteste Tool, wir empfehlen ParticyFy oder WortWölkchen.</w:t>
       </w:r>
+    </w:p>
+    <w:p>
+      <w:pPr>
+        <w:pStyle w:val="BodyText"/>
+      </w:pPr>
+      <w:hyperlink r:id="rId37">
+        <w:r>
+          <w:rPr>
+            <w:rStyle w:val="Hyperlink"/>
+          </w:rPr>
+          <w:t xml:space="preserve">Particify - Aktivieren Sie Ihr Publikum mit Umfragen, Quiz und Q&amp;A</w:t>
+        </w:r>
+      </w:hyperlink>
       <w:r>
         <w:t xml:space="preserve"> </w:t>
       </w:r>
-      <w:r>
-        <w:t xml:space="preserve">[comment]: Links zu den Tools wären toll</w:t>
-      </w:r>
-    </w:p>
-    <w:bookmarkEnd w:id="37"/>
-    <w:bookmarkStart w:id="41" w:name="was-ist-ki---15-minuten"/>
+      <w:hyperlink r:id="rId38">
+        <w:r>
+          <w:rPr>
+            <w:rStyle w:val="Hyperlink"/>
+          </w:rPr>
+          <w:t xml:space="preserve">Wortwölkchen.de (in Progress)</w:t>
+        </w:r>
+      </w:hyperlink>
+    </w:p>
+    <w:bookmarkEnd w:id="39"/>
+    <w:bookmarkStart w:id="43" w:name="was-ist-ki---15-minuten"/>
     <w:p>
       <w:pPr>
         <w:pStyle w:val="Heading2"/>
@@ -1235,7 +1245,7 @@
       <w:r>
         <w:t xml:space="preserve"> </w:t>
       </w:r>
-      <w:hyperlink r:id="rId38">
+      <w:hyperlink r:id="rId40">
         <w:r>
           <w:rPr>
             <w:rStyle w:val="Hyperlink"/>
@@ -1252,7 +1262,7 @@
         <w:t xml:space="preserve">Das Video ist auch auf YouTube verfügbar, beim Anschauen über die Webseite des Ki-Campus wird es aber ohne YouTube-Werbung angezeigt.</w:t>
       </w:r>
     </w:p>
-    <w:bookmarkStart w:id="40" w:name="kurze-umfrage-zum-thema-ki"/>
+    <w:bookmarkStart w:id="42" w:name="kurze-umfrage-zum-thema-ki"/>
     <w:p>
       <w:pPr>
         <w:pStyle w:val="Heading3"/>
@@ -1575,7 +1585,7 @@
       <w:r>
         <w:t xml:space="preserve">“</w:t>
       </w:r>
-      <w:hyperlink r:id="rId39">
+      <w:hyperlink r:id="rId41">
         <w:r>
           <w:rPr>
             <w:rStyle w:val="Hyperlink"/>
@@ -1611,62 +1621,62 @@
         <w:t xml:space="preserve">bietet eine sehr gute Übersicht!</w:t>
       </w:r>
     </w:p>
-    <w:bookmarkEnd w:id="40"/>
-    <w:bookmarkEnd w:id="41"/>
     <w:bookmarkEnd w:id="42"/>
-    <w:bookmarkStart w:id="56" w:name="Xbe3b40c14c787aa4ba7f363fcaf7175d5a65ed8"/>
-    <w:p>
-      <w:pPr>
-        <w:pStyle w:val="Heading1"/>
-      </w:pPr>
-      <w:r>
-        <w:t xml:space="preserve">Lasst die Spiele beginnen: Das Rollenspiel!</w:t>
-      </w:r>
-    </w:p>
-    <w:bookmarkStart w:id="44" w:name="vorbereitung-rollenspiel"/>
-    <w:p>
-      <w:pPr>
-        <w:pStyle w:val="Heading2"/>
-      </w:pPr>
-      <w:r>
-        <w:t xml:space="preserve">Vorbereitung Rollenspiel</w:t>
-      </w:r>
-    </w:p>
-    <w:bookmarkStart w:id="43" w:name="gruppeneinteilung"/>
-    <w:p>
-      <w:pPr>
-        <w:pStyle w:val="Heading3"/>
-      </w:pPr>
-      <w:r>
-        <w:t xml:space="preserve">Gruppeneinteilung</w:t>
-      </w:r>
-    </w:p>
-    <w:p>
-      <w:pPr>
-        <w:pStyle w:val="FirstParagraph"/>
-      </w:pPr>
-      <w:r>
-        <w:t xml:space="preserve">Ihr habt es ja schon gemerkt - 4 verschiedenfarbige Namensschilder.</w:t>
-      </w:r>
-      <w:r>
-        <w:t xml:space="preserve"> </w:t>
-      </w:r>
-      <w:r>
-        <w:t xml:space="preserve">Jetzt wird es aufgedeckt: jede Farbe ist ein Team und damit eine Rolle in unserem Spiel.</w:t>
-      </w:r>
-    </w:p>
     <w:bookmarkEnd w:id="43"/>
     <w:bookmarkEnd w:id="44"/>
-    <w:bookmarkStart w:id="49" w:name="vorstellung-verschiedener-szenarien"/>
+    <w:bookmarkStart w:id="58" w:name="Xbe3b40c14c787aa4ba7f363fcaf7175d5a65ed8"/>
+    <w:p>
+      <w:pPr>
+        <w:pStyle w:val="Heading1"/>
+      </w:pPr>
+      <w:r>
+        <w:t xml:space="preserve">Lasst die Spiele beginnen: Das Rollenspiel!</w:t>
+      </w:r>
+    </w:p>
+    <w:bookmarkStart w:id="46" w:name="vorbereitung-rollenspiel"/>
     <w:p>
       <w:pPr>
         <w:pStyle w:val="Heading2"/>
       </w:pPr>
       <w:r>
+        <w:t xml:space="preserve">Vorbereitung Rollenspiel</w:t>
+      </w:r>
+    </w:p>
+    <w:bookmarkStart w:id="45" w:name="gruppeneinteilung"/>
+    <w:p>
+      <w:pPr>
+        <w:pStyle w:val="Heading3"/>
+      </w:pPr>
+      <w:r>
+        <w:t xml:space="preserve">Gruppeneinteilung</w:t>
+      </w:r>
+    </w:p>
+    <w:p>
+      <w:pPr>
+        <w:pStyle w:val="FirstParagraph"/>
+      </w:pPr>
+      <w:r>
+        <w:t xml:space="preserve">Ihr habt es ja schon gemerkt - 4 verschiedenfarbige Namensschilder.</w:t>
+      </w:r>
+      <w:r>
+        <w:t xml:space="preserve"> </w:t>
+      </w:r>
+      <w:r>
+        <w:t xml:space="preserve">Jetzt wird es aufgedeckt: jede Farbe ist ein Team und damit eine Rolle in unserem Spiel.</w:t>
+      </w:r>
+    </w:p>
+    <w:bookmarkEnd w:id="45"/>
+    <w:bookmarkEnd w:id="46"/>
+    <w:bookmarkStart w:id="51" w:name="vorstellung-verschiedener-szenarien"/>
+    <w:p>
+      <w:pPr>
+        <w:pStyle w:val="Heading2"/>
+      </w:pPr>
+      <w:r>
         <w:t xml:space="preserve">Vorstellung verschiedener Szenarien</w:t>
       </w:r>
     </w:p>
-    <w:bookmarkStart w:id="45" w:name="persönliche-lernassistenz"/>
+    <w:bookmarkStart w:id="47" w:name="persönliche-lernassistenz"/>
     <w:p>
       <w:pPr>
         <w:pStyle w:val="Heading3"/>
@@ -1683,8 +1693,8 @@
         <w:t xml:space="preserve">In diesem Szenario verfügt jede*r Schüler*in über eine KI-basierte Lernassistenz, die den Lernstil und die Bedürfnisse der einzelnen Schüler*innen kennt. Die Schüler*innen können die Vor- und Nachteile dieser individuellen Betreuung durch KI diskutieren, einschließlich der Fragen um ihre eigene Privatsphäre und Abhängigkeit von Technologie.</w:t>
       </w:r>
     </w:p>
-    <w:bookmarkEnd w:id="45"/>
-    <w:bookmarkStart w:id="46" w:name="automatisierte-bewertungssysteme"/>
+    <w:bookmarkEnd w:id="47"/>
+    <w:bookmarkStart w:id="48" w:name="automatisierte-bewertungssysteme"/>
     <w:p>
       <w:pPr>
         <w:pStyle w:val="Heading3"/>
@@ -1701,8 +1711,8 @@
         <w:t xml:space="preserve">Hier können die Schüler*innen ein System besprechen, das Hausaufgaben und Prüfungen automatisch bewertet. Sie können die Fairness, Genauigkeit und mögliche Vorurteile dieser Systeme hinterfragen und darüber diskutieren, wie sie die Rolle der Lehrer*innen und die Lernerfahrung der Schüler*innen beeinflussen können.</w:t>
       </w:r>
     </w:p>
-    <w:bookmarkEnd w:id="46"/>
-    <w:bookmarkStart w:id="47" w:name="überwachung-verhaltensmanagement"/>
+    <w:bookmarkEnd w:id="48"/>
+    <w:bookmarkStart w:id="49" w:name="überwachung-verhaltensmanagement"/>
     <w:p>
       <w:pPr>
         <w:pStyle w:val="Heading3"/>
@@ -1719,8 +1729,8 @@
         <w:t xml:space="preserve">In diesem Szenario werden KI-Systeme zur Überwachung des Schüler*innenverhaltens und zur Aufrechterhaltung der Disziplin eingesetzt. Dies wirft Fragen zur Privatsphäre, zur Überwachung und zu den ethischen Grenzen von KI in der Schule auf.</w:t>
       </w:r>
     </w:p>
-    <w:bookmarkEnd w:id="47"/>
-    <w:bookmarkStart w:id="48" w:name="lebendiger-geschichtsunterricht"/>
+    <w:bookmarkEnd w:id="49"/>
+    <w:bookmarkStart w:id="50" w:name="lebendiger-geschichtsunterricht"/>
     <w:p>
       <w:pPr>
         <w:pStyle w:val="Heading3"/>
@@ -1737,9 +1747,9 @@
         <w:t xml:space="preserve">In diesem Szenario wird KI im Geschichtsunterricht eingesetzt, um historische Persönlichkeiten und gewöhnliche Menschen aus verschiedenen Epochen zum Leben zu erwecken. Einerseits können fortschrittliche KI-Technologien, wie holographische Projektionen und Spracherkennung, virtuelle Charaktere erschaffen, die realistische und interaktive Lernerfahrungen ermöglichen, andererseits stellt sich die Frage woher die Daten kommen und welche Wahrheit die virtuellen Charaktere erzählen.</w:t>
       </w:r>
     </w:p>
-    <w:bookmarkEnd w:id="48"/>
-    <w:bookmarkEnd w:id="49"/>
-    <w:bookmarkStart w:id="51" w:name="auswahl-des-szenarios"/>
+    <w:bookmarkEnd w:id="50"/>
+    <w:bookmarkEnd w:id="51"/>
+    <w:bookmarkStart w:id="53" w:name="auswahl-des-szenarios"/>
     <w:p>
       <w:pPr>
         <w:pStyle w:val="Heading2"/>
@@ -1756,7 +1766,7 @@
         <w:t xml:space="preserve">Alle 4 Szenarien werden kurz vergestellt. Die Schüler*innen können abstimmen, welches Szenario sie gerne durchspielen wollen.</w:t>
       </w:r>
     </w:p>
-    <w:bookmarkStart w:id="50" w:name="X2413b2830524cea7e0f0a333fcad5d78c09e3fb"/>
+    <w:bookmarkStart w:id="52" w:name="X2413b2830524cea7e0f0a333fcad5d78c09e3fb"/>
     <w:p>
       <w:pPr>
         <w:pStyle w:val="Heading3"/>
@@ -1934,9 +1944,9 @@
         <w:t xml:space="preserve">Jede Gruppe / Rolle erhält einen Zettel mit wichtigen Fragen.</w:t>
       </w:r>
     </w:p>
-    <w:bookmarkEnd w:id="50"/>
-    <w:bookmarkEnd w:id="51"/>
-    <w:bookmarkStart w:id="54" w:name="rollenspiel"/>
+    <w:bookmarkEnd w:id="52"/>
+    <w:bookmarkEnd w:id="53"/>
+    <w:bookmarkStart w:id="56" w:name="rollenspiel"/>
     <w:p>
       <w:pPr>
         <w:pStyle w:val="Heading2"/>
@@ -1945,7 +1955,7 @@
         <w:t xml:space="preserve">Rollenspiel</w:t>
       </w:r>
     </w:p>
-    <w:bookmarkStart w:id="52" w:name="diskussion-in-der-gruppe-30-minuten"/>
+    <w:bookmarkStart w:id="54" w:name="diskussion-in-der-gruppe-30-minuten"/>
     <w:p>
       <w:pPr>
         <w:pStyle w:val="Heading3"/>
@@ -2072,8 +2082,8 @@
         <w:t xml:space="preserve"> </w:t>
       </w:r>
     </w:p>
-    <w:bookmarkEnd w:id="52"/>
-    <w:bookmarkStart w:id="53" w:name="X8e43b8bd64385b304eea9c026697879d4c8d976"/>
+    <w:bookmarkEnd w:id="54"/>
+    <w:bookmarkStart w:id="55" w:name="X8e43b8bd64385b304eea9c026697879d4c8d976"/>
     <w:p>
       <w:pPr>
         <w:pStyle w:val="Heading3"/>
@@ -2102,153 +2112,17 @@
       </w:pPr>
       <w:r>
         <w:t xml:space="preserve">(Fishbowl-Methode: Die Sprecher*innen und die*der Moderator*in sitzen in einem inneren Stuhlkreis und diskutieren das Szenario. Die anderen Teilnehmer*innen bilden einen äußeren Kreis und beobachten die Diskussion.)</w:t>
-      </w:r>
-    </w:p>
-    <w:bookmarkEnd w:id="53"/>
-    <w:bookmarkEnd w:id="54"/>
-    <w:bookmarkStart w:id="55" w:name="reflektion-nachbesprechung-15-minuten"/>
-    <w:p>
-      <w:pPr>
-        <w:pStyle w:val="Heading2"/>
-      </w:pPr>
-      <w:r>
-        <w:t xml:space="preserve">Reflektion &amp; Nachbesprechung (15 Minuten)</w:t>
-      </w:r>
-    </w:p>
-    <w:p>
-      <w:pPr>
-        <w:pStyle w:val="FirstParagraph"/>
-      </w:pPr>
-      <w:r>
-        <w:t xml:space="preserve">Die Diskussion kann offen gestaltet werden. Hier ein paar exemplarische Fragen, die man mit besprechen kann:</w:t>
-      </w:r>
-    </w:p>
-    <w:p>
-      <w:pPr>
-        <w:numPr>
-          <w:ilvl w:val="0"/>
-          <w:numId w:val="1004"/>
-        </w:numPr>
-        <w:pStyle w:val="Compact"/>
-      </w:pPr>
-      <w:r>
-        <w:t xml:space="preserve">Welche neuen Perspektiven oder Erkenntnisse hast du durch das Rollenspiel gewonnen?</w:t>
-      </w:r>
-    </w:p>
-    <w:p>
-      <w:pPr>
-        <w:numPr>
-          <w:ilvl w:val="0"/>
-          <w:numId w:val="1004"/>
-        </w:numPr>
-        <w:pStyle w:val="Compact"/>
-      </w:pPr>
-      <w:r>
-        <w:t xml:space="preserve">Wie hat sich deine Meinung zu dem Thema KI in der Bildung durch das Rollenspiel verändert?</w:t>
-      </w:r>
-    </w:p>
-    <w:p>
-      <w:pPr>
-        <w:numPr>
-          <w:ilvl w:val="0"/>
-          <w:numId w:val="1004"/>
-        </w:numPr>
-        <w:pStyle w:val="Compact"/>
-      </w:pPr>
-      <w:r>
-        <w:t xml:space="preserve">Welche Herausforderungen bist du während des Rollenspiels begegnet und wie hast du diese bewältigt?</w:t>
-      </w:r>
-    </w:p>
-    <w:p>
-      <w:pPr>
-        <w:numPr>
-          <w:ilvl w:val="0"/>
-          <w:numId w:val="1004"/>
-        </w:numPr>
-        <w:pStyle w:val="Compact"/>
-      </w:pPr>
-      <w:r>
-        <w:t xml:space="preserve">Welche Rolle hat dich am meisten herausgefordert und warum?</w:t>
-      </w:r>
-    </w:p>
-    <w:p>
-      <w:pPr>
-        <w:numPr>
-          <w:ilvl w:val="0"/>
-          <w:numId w:val="1004"/>
-        </w:numPr>
-        <w:pStyle w:val="Compact"/>
-      </w:pPr>
-      <w:r>
-        <w:t xml:space="preserve">Gibt es Aspekte des Szenarios, die du als unrealistisch empfandest? Wenn ja, welche und warum?</w:t>
-      </w:r>
-    </w:p>
-    <w:p>
-      <w:pPr>
-        <w:numPr>
-          <w:ilvl w:val="0"/>
-          <w:numId w:val="1004"/>
-        </w:numPr>
-        <w:pStyle w:val="Compact"/>
-      </w:pPr>
-      <w:r>
-        <w:t xml:space="preserve">Wie würdest du das Rollenspiel verbessern, um es noch lehrreicher oder interessanter zu gestalten?</w:t>
-      </w:r>
-    </w:p>
-    <w:p>
-      <w:pPr>
-        <w:numPr>
-          <w:ilvl w:val="0"/>
-          <w:numId w:val="1004"/>
-        </w:numPr>
-        <w:pStyle w:val="Compact"/>
-      </w:pPr>
-      <w:r>
-        <w:t xml:space="preserve">Welche ethischen Bedenken wurden im Rollenspiel angesprochen, und wie denkst du darüber?</w:t>
-      </w:r>
-    </w:p>
-    <w:p>
-      <w:pPr>
-        <w:numPr>
-          <w:ilvl w:val="0"/>
-          <w:numId w:val="1004"/>
-        </w:numPr>
-        <w:pStyle w:val="Compact"/>
-      </w:pPr>
-      <w:r>
-        <w:t xml:space="preserve">Welche Strategien würdest du vorschlagen, um die positiven Aspekte der KI zu maximieren und die Risiken zu minimieren?</w:t>
-      </w:r>
-    </w:p>
-    <w:p>
-      <w:pPr>
-        <w:numPr>
-          <w:ilvl w:val="0"/>
-          <w:numId w:val="1004"/>
-        </w:numPr>
-        <w:pStyle w:val="Compact"/>
-      </w:pPr>
-      <w:r>
-        <w:t xml:space="preserve">Wie fühlst du dich persönlich bezüglich der Zukunft von KI in der Bildung nach der Teilnahme am Rollenspiel?</w:t>
       </w:r>
     </w:p>
     <w:bookmarkEnd w:id="55"/>
     <w:bookmarkEnd w:id="56"/>
-    <w:bookmarkStart w:id="58" w:name="szenario-persönliche-lernassistenz"/>
-    <w:p>
-      <w:pPr>
-        <w:pStyle w:val="Heading1"/>
-      </w:pPr>
-      <w:r>
-        <w:t xml:space="preserve">Szenario: Persönliche Lernassistenz</w:t>
-      </w:r>
-    </w:p>
-    <w:bookmarkStart w:id="57" w:name="einführung-für-die-teilnehmerinnen"/>
+    <w:bookmarkStart w:id="57" w:name="reflektion-nachbesprechung-15-minuten"/>
     <w:p>
       <w:pPr>
         <w:pStyle w:val="Heading2"/>
       </w:pPr>
       <w:r>
-        <w:t xml:space="preserve">Einführung für die Teilnehmer*innen</w:t>
+        <w:t xml:space="preserve">Reflektion &amp; Nachbesprechung (15 Minuten)</w:t>
       </w:r>
     </w:p>
     <w:p>
@@ -2256,29 +2130,76 @@
         <w:pStyle w:val="FirstParagraph"/>
       </w:pPr>
       <w:r>
-        <w:t xml:space="preserve">In diesem Szenario werden KI-Lernassistenzen eingesetzt, um eine individuell angepasste Lernerfahrung für die einzelnen Schüler*innen zu ermöglichen. Diese Lernassistenzen, integriert in das digitale Lernumfeld der Schule, nutzen fortschrittliche Algorithmen, um den Lernstil, die Fähigkeiten und die Bedürfnisse jeder Person zu erkennen und darauf basierend personalisiertes Lernmaterial bereitzustellen.</w:t>
-      </w:r>
-    </w:p>
-    <w:p>
-      <w:pPr>
-        <w:pStyle w:val="BodyText"/>
-      </w:pPr>
-      <w:r>
-        <w:t xml:space="preserve">Die KI-Systeme sind in der Lage, Lernfortschritte zu verfolgen, Schwachstellen zu identifizieren und entsprechend angepasste Ressourcen und Übungen anzubieten. Sie bieten auch Unterstützung bei der Organisation des Lernprozesses, indem sie individuelle Lernpläne erstellen und an Termine und Aufgaben erinnern.</w:t>
+        <w:t xml:space="preserve">Die Diskussion kann offen gestaltet werden.</w:t>
       </w:r>
     </w:p>
     <w:bookmarkEnd w:id="57"/>
     <w:bookmarkEnd w:id="58"/>
-    <w:bookmarkStart w:id="60" w:name="X1446004303d13905465a63f89e13cd4a5b88efb"/>
+    <w:bookmarkStart w:id="64" w:name="X4f1bdcd117f91eb5b7a209ca0ca5ddeef169dcc"/>
     <w:p>
       <w:pPr>
         <w:pStyle w:val="Heading1"/>
       </w:pPr>
       <w:r>
-        <w:t xml:space="preserve">Szenario: KI-Bewertung von Hausaufgaben und Prüfungen</w:t>
-      </w:r>
-    </w:p>
-    <w:bookmarkStart w:id="59" w:name="einführung-für-die-teilnehmerinnen-1"/>
+        <w:t xml:space="preserve">Szenario: Persönliche Lernassistenz (Lernhelfer)</w:t>
+      </w:r>
+    </w:p>
+    <w:p>
+      <w:pPr>
+        <w:pStyle w:val="CaptionedFigure"/>
+      </w:pPr>
+      <w:r>
+        <w:drawing>
+          <wp:inline>
+            <wp:extent cx="5334000" cy="3048000"/>
+            <wp:effectExtent b="0" l="0" r="0" t="0"/>
+            <wp:docPr descr="Szenario Lernassistenz" title="" id="60" name="Picture"/>
+            <a:graphic>
+              <a:graphicData uri="http://schemas.openxmlformats.org/drawingml/2006/picture">
+                <pic:pic>
+                  <pic:nvPicPr>
+                    <pic:cNvPr descr="Szenario-Assistent.jpeg" id="61" name="Picture"/>
+                    <pic:cNvPicPr>
+                      <a:picLocks noChangeArrowheads="1" noChangeAspect="1"/>
+                    </pic:cNvPicPr>
+                  </pic:nvPicPr>
+                  <pic:blipFill>
+                    <a:blip r:embed="rId59"/>
+                    <a:stretch>
+                      <a:fillRect/>
+                    </a:stretch>
+                  </pic:blipFill>
+                  <pic:spPr bwMode="auto">
+                    <a:xfrm>
+                      <a:off x="0" y="0"/>
+                      <a:ext cx="5334000" cy="3048000"/>
+                    </a:xfrm>
+                    <a:prstGeom prst="rect">
+                      <a:avLst/>
+                    </a:prstGeom>
+                    <a:noFill/>
+                    <a:ln w="9525">
+                      <a:noFill/>
+                      <a:headEnd/>
+                      <a:tailEnd/>
+                    </a:ln>
+                  </pic:spPr>
+                </pic:pic>
+              </a:graphicData>
+            </a:graphic>
+          </wp:inline>
+        </w:drawing>
+      </w:r>
+    </w:p>
+    <w:p>
+      <w:pPr>
+        <w:pStyle w:val="ImageCaption"/>
+      </w:pPr>
+      <w:r>
+        <w:t xml:space="preserve">Szenario Lernassistenz</w:t>
+      </w:r>
+    </w:p>
+    <w:bookmarkStart w:id="62" w:name="einführung-für-die-teilnehmerinnen"/>
     <w:p>
       <w:pPr>
         <w:pStyle w:val="Heading2"/>
@@ -2292,7 +2213,7 @@
         <w:pStyle w:val="FirstParagraph"/>
       </w:pPr>
       <w:r>
-        <w:t xml:space="preserve">In diesem Szenario werden automatisierte Bewertungssysteme, basierend auf Künstlicher Intelligenz (KI), in Schulen eingesetzt, um Hausaufgaben, Tests und Prüfungen zu bewerten. Diese Systeme nutzen fortschrittliche Algorithmen, um Schüler*innenantworten zu analysieren und zu bewerten, wobei sie Kriterien wie Richtigkeit, Klarheit und sogar Kreativität berücksichtigen.</w:t>
+        <w:t xml:space="preserve">In diesem Szenario werden neuartige KI-Lernassistent*innen in den Schulalltag integriert. Diese digitalen Helfer*innen sind darauf ausgelegt, jedem Schüler*in eine maßgeschneiderte Lernerfahrung zu bieten. Sie sind Teil des digitalen Lernumfelds der Schule und nutzen fortschrittliche Technologie, um die individuellen Bedürfnisse der Lernenden zu erkennen und zu erfüllen.</w:t>
       </w:r>
     </w:p>
     <w:p>
@@ -2300,7 +2221,7 @@
         <w:pStyle w:val="BodyText"/>
       </w:pPr>
       <w:r>
-        <w:t xml:space="preserve">Die KI-Bewertungstools sind in das digitale Lernmanagementsystem der Schule integriert und bieten Lehrer*innen und Schüler*innen sofortiges Feedback zu den erbrachten Leistungen. Sie sind in der Lage, eine breite Palette von Aufgabentypen zu bewerten, von Multiple-Choice-Fragen bis hin zu ausführlichen schriftlichen Antworten.</w:t>
+        <w:t xml:space="preserve">Die KI-Assistenten analysieren kontinuierlich, wie jed*r Schüler*in lernt, welche Stärken er*sie hat und wo noch Verbesserungspotenzial besteht. Basierend auf diesen Erkenntnissen stellen sie personalisiertes Lernmaterial zusammen. Das kann bedeuten, dass zwei Schüler*innen im gleichen Fach unterschiedliche Aufgaben bekommen, je nachdem, was sie gerade am meisten brauchen.</w:t>
       </w:r>
     </w:p>
     <w:p>
@@ -2308,27 +2229,33 @@
         <w:pStyle w:val="BodyText"/>
       </w:pPr>
       <w:r>
-        <w:t xml:space="preserve">Das Hauptziel ist es, den Bewertungsprozess zu vereinfachen und Lehrkräften mehr Zeit für pädagogische Tätigkeiten zu geben. Gleichzeitig sollen Schüler*innen von schnellem und objektivem Feedback profitieren, das ihre Lernprozesse unterstützt und ihnen hilft, sich kontinuierlich zu verbessern.</w:t>
-      </w:r>
-    </w:p>
-    <w:bookmarkEnd w:id="59"/>
-    <w:bookmarkEnd w:id="60"/>
-    <w:bookmarkStart w:id="62" w:name="szenario-überwachung"/>
-    <w:p>
-      <w:pPr>
-        <w:pStyle w:val="Heading1"/>
-      </w:pPr>
-      <w:r>
-        <w:t xml:space="preserve">Szenario: Überwachung</w:t>
-      </w:r>
-    </w:p>
-    <w:bookmarkStart w:id="61" w:name="einführung-für-die-teilnehmerinnen-2"/>
+        <w:t xml:space="preserve">Ein wichtiger Aspekt dieser Technologie ist die Fähigkeit, den Lernfortschritt genau zu verfolgen. Die KI erkennt, wenn ein*e Schüler*in in einem bestimmten Bereich Schwierigkeiten hat und kann sofort zusätzliche Hilfe oder Erklärungen anbieten. Gleichzeitig werden Erfolge registriert, was zur Motivation beitragen kann.</w:t>
+      </w:r>
+    </w:p>
+    <w:p>
+      <w:pPr>
+        <w:pStyle w:val="BodyText"/>
+      </w:pPr>
+      <w:r>
+        <w:t xml:space="preserve">Neben der inhaltlichen Unterstützung helfen die KI-Assistent*innen auch bei der Organisation des Lernens. Sie erstellen individuelle Lernpläne, die auf die Ziele und den Zeitplan des*der Schüler*in abgestimmt sind. Zudem erinnern sie an anstehende Aufgaben, Prüfungen oder Abgabetermine, was den Schüler*innen hilft, den Überblick zu behalten.</w:t>
+      </w:r>
+    </w:p>
+    <w:p>
+      <w:pPr>
+        <w:pStyle w:val="BodyText"/>
+      </w:pPr>
+      <w:r>
+        <w:t xml:space="preserve">Diese KI-Lernassistent*innen sollen die Lehrer*innen nicht ersetzen, sondern sie in ihrer Arbeit unterstützen. Sie geben den Lehrer*innen detaillierte Einblicke in den Lernprozess jedes einzelnen Schüler*in, was eine gezieltere und effektivere Betreuung ermöglicht.</w:t>
+      </w:r>
+    </w:p>
+    <w:bookmarkEnd w:id="62"/>
+    <w:bookmarkStart w:id="63" w:name="zusammenfassung"/>
     <w:p>
       <w:pPr>
         <w:pStyle w:val="Heading2"/>
       </w:pPr>
       <w:r>
-        <w:t xml:space="preserve">Einführung für die Teilnehmer*innen</w:t>
+        <w:t xml:space="preserve">Zusammenfassung</w:t>
       </w:r>
     </w:p>
     <w:p>
@@ -2336,43 +2263,79 @@
         <w:pStyle w:val="FirstParagraph"/>
       </w:pPr>
       <w:r>
-        <w:t xml:space="preserve">In einem modernen Schulgebäude, das mit der neuesten Technologie ausgestattet ist, wird Künstliche Intelligenz (KI) genutzt, um Sicherheit und Disziplin zu gewährleisten und das Schüler*innenverhalten zu überwachen. Überall im Gebäude sind Kameras und Sensoren angebracht, die das Geschehen in Echtzeit erfassen und analysieren. Diese Systeme sind in der Lage, Verhaltensmuster zu erkennen und bei Bedarf Alarm zu schlagen oder Lehrkräfte zu informieren.</w:t>
-      </w:r>
-    </w:p>
-    <w:p>
-      <w:pPr>
-        <w:pStyle w:val="BodyText"/>
-      </w:pPr>
-      <w:r>
-        <w:t xml:space="preserve">In den Klassenzimmern unterstützen interaktive Bildschirme und KI-Assistenzen den Unterricht, indem sie Informationen bereitstellen und an Termine erinnern. Die KI-Systeme sind auch darauf programmiert, die Teilnahme und Aufmerksamkeit der Schüler*innen zu überwachen und bei Auffälligkeiten entsprechende Maßnahmen zu ergreifen.</w:t>
-      </w:r>
-    </w:p>
-    <w:p>
-      <w:pPr>
-        <w:pStyle w:val="BodyText"/>
-      </w:pPr>
-      <w:r>
-        <w:t xml:space="preserve">Die Schule nutzt diese Technologie, um ein sicheres und produktives Lernumfeld zu schaffen. Sie zielt darauf ab, Störungen zu minimieren, das Lernen zu optimieren und frühzeitig Probleme wie Mobbing oder emotionale Schwierigkeiten bei Schüler*innen zu erkennen.</w:t>
-      </w:r>
-    </w:p>
-    <w:bookmarkEnd w:id="61"/>
-    <w:bookmarkEnd w:id="62"/>
-    <w:bookmarkStart w:id="64" w:name="Xc27235f8b2a82babcd1228cef94838af8fced00"/>
-    <w:p>
-      <w:pPr>
-        <w:pStyle w:val="Heading1"/>
-      </w:pPr>
-      <w:r>
-        <w:t xml:space="preserve">Szenario: KI-gesteuerter Geschichtsunterricht</w:t>
-      </w:r>
-    </w:p>
-    <w:bookmarkStart w:id="63" w:name="einführung-für-die-teilnehmerinnen-3"/>
-    <w:p>
-      <w:pPr>
-        <w:pStyle w:val="Heading2"/>
-      </w:pPr>
-      <w:r>
-        <w:t xml:space="preserve">Einführung für die Teilnehmer*innen</w:t>
+        <w:t xml:space="preserve">Was die KI-Helfer können:</w:t>
+      </w:r>
+    </w:p>
+    <w:p>
+      <w:pPr>
+        <w:numPr>
+          <w:ilvl w:val="0"/>
+          <w:numId w:val="1004"/>
+        </w:numPr>
+        <w:pStyle w:val="Compact"/>
+      </w:pPr>
+      <w:r>
+        <w:t xml:space="preserve">Sie lernen, wie jeder Schüler am besten lernt.</w:t>
+      </w:r>
+    </w:p>
+    <w:p>
+      <w:pPr>
+        <w:numPr>
+          <w:ilvl w:val="0"/>
+          <w:numId w:val="1004"/>
+        </w:numPr>
+        <w:pStyle w:val="Compact"/>
+      </w:pPr>
+      <w:r>
+        <w:t xml:space="preserve">Sie geben jedem Schüler passende Aufgaben.</w:t>
+      </w:r>
+    </w:p>
+    <w:p>
+      <w:pPr>
+        <w:numPr>
+          <w:ilvl w:val="0"/>
+          <w:numId w:val="1004"/>
+        </w:numPr>
+        <w:pStyle w:val="Compact"/>
+      </w:pPr>
+      <w:r>
+        <w:t xml:space="preserve">Sie merken, wenn ein Schüler Hilfe braucht und erklären dann mehr.</w:t>
+      </w:r>
+    </w:p>
+    <w:p>
+      <w:pPr>
+        <w:numPr>
+          <w:ilvl w:val="0"/>
+          <w:numId w:val="1004"/>
+        </w:numPr>
+        <w:pStyle w:val="Compact"/>
+      </w:pPr>
+      <w:r>
+        <w:t xml:space="preserve">Sie loben Schüler für gute Leistungen.</w:t>
+      </w:r>
+    </w:p>
+    <w:p>
+      <w:pPr>
+        <w:numPr>
+          <w:ilvl w:val="0"/>
+          <w:numId w:val="1004"/>
+        </w:numPr>
+        <w:pStyle w:val="Compact"/>
+      </w:pPr>
+      <w:r>
+        <w:t xml:space="preserve">Sie helfen beim Planen des Lernens.</w:t>
+      </w:r>
+    </w:p>
+    <w:p>
+      <w:pPr>
+        <w:numPr>
+          <w:ilvl w:val="0"/>
+          <w:numId w:val="1004"/>
+        </w:numPr>
+        <w:pStyle w:val="Compact"/>
+      </w:pPr>
+      <w:r>
+        <w:t xml:space="preserve">Sie erinnern an wichtige Termine.</w:t>
       </w:r>
     </w:p>
     <w:p>
@@ -2380,276 +2343,1409 @@
         <w:pStyle w:val="FirstParagraph"/>
       </w:pPr>
       <w:r>
-        <w:t xml:space="preserve">In diesem Szenario wird eine fortschrittliche KI-Technologie im Geschichtsunterricht eingesetzt, um ein immersives Lernerlebnis zu schaffen. Die KI ermöglicht es Schüler*innen virtuell mit historischen Figuren zu interagieren, von berühmten Persönlichkeiten bis hin zu gewöhnlichen Menschen aus verschiedenen Epochen. Die Schüler*innen können direkt mit diesen historischen Figuren kommunizieren, Fragen stellen und Diskussionen über wichtige Ereignisse, das tägliche Leben oder kulturelle Aspekte der jeweiligen Epoche führen. Diese Methode zielt darauf ab, die Geschichte lebendig zu machen und ein tieferes Verständnis für historische Kontexte zu fördern.</w:t>
+        <w:t xml:space="preserve">Die KI-Helfer ersetzen keine Lehrer. Sie helfen den Lehrern, jeden Schüler besser zu verstehen und zu unterstützen.</w:t>
       </w:r>
     </w:p>
     <w:bookmarkEnd w:id="63"/>
     <w:bookmarkEnd w:id="64"/>
-    <w:bookmarkStart w:id="66" w:name="einführung-1"/>
+    <w:bookmarkStart w:id="69" w:name="X1446004303d13905465a63f89e13cd4a5b88efb"/>
     <w:p>
       <w:pPr>
         <w:pStyle w:val="Heading1"/>
       </w:pPr>
       <w:r>
-        <w:t xml:space="preserve">Einführung</w:t>
-      </w:r>
-    </w:p>
-    <w:bookmarkStart w:id="65" w:name="X548a3838590800dab5d33e0e736499366fc7e55"/>
+        <w:t xml:space="preserve">Szenario: KI-Bewertung von Hausaufgaben und Prüfungen</w:t>
+      </w:r>
+    </w:p>
+    <w:p>
+      <w:pPr>
+        <w:pStyle w:val="CaptionedFigure"/>
+      </w:pPr>
+      <w:r>
+        <w:drawing>
+          <wp:inline>
+            <wp:extent cx="5334000" cy="3049063"/>
+            <wp:effectExtent b="0" l="0" r="0" t="0"/>
+            <wp:docPr descr="Szenario Lernassistenz" title="" id="66" name="Picture"/>
+            <a:graphic>
+              <a:graphicData uri="http://schemas.openxmlformats.org/drawingml/2006/picture">
+                <pic:pic>
+                  <pic:nvPicPr>
+                    <pic:cNvPr descr="Szenario-Bewertung.jpeg" id="67" name="Picture"/>
+                    <pic:cNvPicPr>
+                      <a:picLocks noChangeArrowheads="1" noChangeAspect="1"/>
+                    </pic:cNvPicPr>
+                  </pic:nvPicPr>
+                  <pic:blipFill>
+                    <a:blip r:embed="rId65"/>
+                    <a:stretch>
+                      <a:fillRect/>
+                    </a:stretch>
+                  </pic:blipFill>
+                  <pic:spPr bwMode="auto">
+                    <a:xfrm>
+                      <a:off x="0" y="0"/>
+                      <a:ext cx="5334000" cy="3049063"/>
+                    </a:xfrm>
+                    <a:prstGeom prst="rect">
+                      <a:avLst/>
+                    </a:prstGeom>
+                    <a:noFill/>
+                    <a:ln w="9525">
+                      <a:noFill/>
+                      <a:headEnd/>
+                      <a:tailEnd/>
+                    </a:ln>
+                  </pic:spPr>
+                </pic:pic>
+              </a:graphicData>
+            </a:graphic>
+          </wp:inline>
+        </w:drawing>
+      </w:r>
+    </w:p>
+    <w:p>
+      <w:pPr>
+        <w:pStyle w:val="ImageCaption"/>
+      </w:pPr>
+      <w:r>
+        <w:t xml:space="preserve">Szenario Lernassistenz</w:t>
+      </w:r>
+    </w:p>
+    <w:bookmarkStart w:id="68" w:name="einführung-für-die-teilnehmerinnen-1"/>
     <w:p>
       <w:pPr>
         <w:pStyle w:val="Heading2"/>
       </w:pPr>
       <w:r>
-        <w:t xml:space="preserve">Übersicht des Workshops - Ziele Inhalte Methoden (ZIM)</w:t>
-      </w:r>
-    </w:p>
-    <w:tbl>
-      <w:tblPr>
-        <w:tblStyle w:val="Table"/>
-        <w:tblW w:type="pct" w:w="5000"/>
-        <w:tblLook w:firstRow="1" w:lastRow="0" w:firstColumn="0" w:lastColumn="0" w:noHBand="0" w:noVBand="0" w:val="0020"/>
-        <w:jc w:val="start"/>
-        <w:tblLayout w:type="fixed"/>
-      </w:tblPr>
-      <w:tblGrid>
-        <w:gridCol w:w="486"/>
-        <w:gridCol w:w="4932"/>
-        <w:gridCol w:w="2501"/>
-      </w:tblGrid>
-      <w:tr>
-        <w:trPr>
-          <w:tblHeader w:val="true"/>
-        </w:trPr>
-        <w:tc>
-          <w:tcPr/>
-          <w:p>
-            <w:pPr>
-              <w:pStyle w:val="Compact"/>
-              <w:jc w:val="left"/>
-            </w:pPr>
-            <w:r>
-              <w:t xml:space="preserve">Dauer</w:t>
-            </w:r>
-          </w:p>
-        </w:tc>
-        <w:tc>
-          <w:tcPr/>
-          <w:p>
-            <w:pPr>
-              <w:pStyle w:val="Compact"/>
-              <w:jc w:val="left"/>
-            </w:pPr>
-            <w:r>
-              <w:t xml:space="preserve">Schritt</w:t>
-            </w:r>
-          </w:p>
-        </w:tc>
-        <w:tc>
-          <w:tcPr/>
-          <w:p>
-            <w:pPr>
-              <w:pStyle w:val="Compact"/>
-              <w:jc w:val="left"/>
-            </w:pPr>
-            <w:r>
-              <w:t xml:space="preserve">Methode</w:t>
-            </w:r>
-          </w:p>
-        </w:tc>
-      </w:tr>
-      <w:tr>
-        <w:tc>
-          <w:tcPr/>
-          <w:p>
-            <w:pPr>
-              <w:pStyle w:val="Compact"/>
-              <w:jc w:val="left"/>
-            </w:pPr>
-            <w:r>
-              <w:t xml:space="preserve">30m</w:t>
-            </w:r>
-          </w:p>
-        </w:tc>
-        <w:tc>
-          <w:tcPr/>
-          <w:p>
-            <w:pPr>
-              <w:pStyle w:val="Compact"/>
-              <w:jc w:val="left"/>
-            </w:pPr>
-            <w:r>
-              <w:t xml:space="preserve">Einführung in das Thema Künstliche Intelligenz (KI) und interaktive Umfrage.</w:t>
-            </w:r>
-          </w:p>
-        </w:tc>
-        <w:tc>
-          <w:tcPr/>
-          <w:p>
-            <w:pPr>
-              <w:pStyle w:val="Compact"/>
-              <w:jc w:val="left"/>
-            </w:pPr>
-            <w:r>
-              <w:t xml:space="preserve">Kurze Präsentation, Live-Umfrage, Kurzes Video</w:t>
-            </w:r>
-          </w:p>
-        </w:tc>
-      </w:tr>
-      <w:tr>
-        <w:tc>
-          <w:tcPr/>
-          <w:p>
-            <w:pPr>
-              <w:pStyle w:val="Compact"/>
-              <w:jc w:val="left"/>
-            </w:pPr>
-            <w:r>
-              <w:t xml:space="preserve">15m</w:t>
-            </w:r>
-          </w:p>
-        </w:tc>
-        <w:tc>
-          <w:tcPr/>
-          <w:p>
-            <w:pPr>
-              <w:pStyle w:val="Compact"/>
-              <w:jc w:val="left"/>
-            </w:pPr>
-            <w:r>
-              <w:t xml:space="preserve">Einführung in das Rollenspiel: Auswahl des Szenarios, Gruppenaufteilung, jede Gruppe vertritt eine andere Perspektive (Schüler*innen, Lehrer*innen, Eltern, Schulleitung).</w:t>
-            </w:r>
-          </w:p>
-        </w:tc>
-        <w:tc>
-          <w:tcPr/>
-          <w:p>
-            <w:pPr>
-              <w:pStyle w:val="Compact"/>
-              <w:jc w:val="left"/>
-            </w:pPr>
-            <w:r>
-              <w:t xml:space="preserve">Live-Umfrage</w:t>
-            </w:r>
-          </w:p>
-        </w:tc>
-      </w:tr>
-      <w:tr>
-        <w:tc>
-          <w:tcPr/>
-          <w:p>
-            <w:pPr>
-              <w:pStyle w:val="Compact"/>
-              <w:jc w:val="left"/>
-            </w:pPr>
-            <w:r>
-              <w:t xml:space="preserve">30m</w:t>
-            </w:r>
-          </w:p>
-        </w:tc>
-        <w:tc>
-          <w:tcPr/>
-          <w:p>
-            <w:pPr>
-              <w:pStyle w:val="Compact"/>
-              <w:jc w:val="left"/>
-            </w:pPr>
-            <w:r>
-              <w:t xml:space="preserve">Durchführung des Rollenspiels.</w:t>
-            </w:r>
-          </w:p>
-        </w:tc>
-        <w:tc>
-          <w:tcPr/>
-          <w:p>
-            <w:pPr>
-              <w:pStyle w:val="Compact"/>
-              <w:jc w:val="left"/>
-            </w:pPr>
-            <w:r>
-              <w:t xml:space="preserve">Diskussion in Gruppen</w:t>
-            </w:r>
-          </w:p>
-        </w:tc>
-      </w:tr>
-      <w:tr>
-        <w:tc>
-          <w:tcPr/>
-          <w:p>
-            <w:pPr>
-              <w:pStyle w:val="Compact"/>
-              <w:jc w:val="left"/>
-            </w:pPr>
-            <w:r>
-              <w:t xml:space="preserve">15m</w:t>
-            </w:r>
-          </w:p>
-        </w:tc>
-        <w:tc>
-          <w:tcPr/>
-          <w:p>
-            <w:pPr>
-              <w:pStyle w:val="Compact"/>
-              <w:jc w:val="left"/>
-            </w:pPr>
-            <w:r>
-              <w:t xml:space="preserve">Diskussion in den Rollen: jede Gruppe vertritt in einem Interview die jeweiligen Standpunkte.</w:t>
-            </w:r>
-          </w:p>
-        </w:tc>
-        <w:tc>
-          <w:tcPr/>
-          <w:p>
-            <w:pPr>
-              <w:pStyle w:val="Compact"/>
-              <w:jc w:val="left"/>
-            </w:pPr>
-            <w:r>
-              <w:t xml:space="preserve">FishBowl-Methode</w:t>
-            </w:r>
-          </w:p>
-        </w:tc>
-      </w:tr>
-      <w:tr>
-        <w:tc>
-          <w:tcPr/>
-          <w:p>
-            <w:pPr>
-              <w:pStyle w:val="Compact"/>
-              <w:jc w:val="left"/>
-            </w:pPr>
-            <w:r>
-              <w:t xml:space="preserve">15m</w:t>
-            </w:r>
-          </w:p>
-        </w:tc>
-        <w:tc>
-          <w:tcPr/>
-          <w:p>
-            <w:pPr>
-              <w:pStyle w:val="Compact"/>
-              <w:jc w:val="left"/>
-            </w:pPr>
-            <w:r>
-              <w:t xml:space="preserve">Nachbesprechung und Reflexion über das Erlebte im Rollenspiel. Diskussion über die Vor- und Nachteile von KI in der Bildung.</w:t>
-            </w:r>
-          </w:p>
-        </w:tc>
-        <w:tc>
-          <w:tcPr/>
-          <w:p>
-            <w:pPr>
-              <w:pStyle w:val="Compact"/>
-              <w:jc w:val="left"/>
-            </w:pPr>
-            <w:r>
-              <w:t xml:space="preserve">Offene Diskussion</w:t>
-            </w:r>
-          </w:p>
-        </w:tc>
-      </w:tr>
-    </w:tbl>
-    <w:bookmarkEnd w:id="65"/>
-    <w:bookmarkEnd w:id="66"/>
+        <w:t xml:space="preserve">Einführung für die Teilnehmer*innen</w:t>
+      </w:r>
+    </w:p>
+    <w:p>
+      <w:pPr>
+        <w:pStyle w:val="FirstParagraph"/>
+      </w:pPr>
+      <w:r>
+        <w:t xml:space="preserve">In diesem Szenario benutzen Schulen KI (Künstliche Intelligenz) zum Bewerten von Hausaufgaben, Tests und Prüfungen. Die KI-Programme können Antworten schnell prüfen und bewerten.</w:t>
+      </w:r>
+    </w:p>
+    <w:p>
+      <w:pPr>
+        <w:pStyle w:val="BodyText"/>
+      </w:pPr>
+      <w:r>
+        <w:t xml:space="preserve">Das System ist mit dem digitalen Lernprogramm der Schule verbunden. Schüler bekommen sofort eine Bewertung, nachdem sie ihre Arbeit abgegeben haben. Die Bewertung zeigt Fehler und gibt Tipps zur Verbesserung.</w:t>
+      </w:r>
+    </w:p>
+    <w:p>
+      <w:pPr>
+        <w:pStyle w:val="BodyText"/>
+      </w:pPr>
+      <w:r>
+        <w:t xml:space="preserve">Die KI bewertet alle Arbeiten gleich, egal wer sie geschrieben hat. Sie kann verschiedene Aufgabentypen bewerten, von einfachen Fragen bis zu längeren Texten.</w:t>
+      </w:r>
+    </w:p>
+    <w:p>
+      <w:pPr>
+        <w:pStyle w:val="BodyText"/>
+      </w:pPr>
+      <w:r>
+        <w:t xml:space="preserve">Ziele des Systems sind:</w:t>
+      </w:r>
+    </w:p>
+    <w:p>
+      <w:pPr>
+        <w:numPr>
+          <w:ilvl w:val="0"/>
+          <w:numId w:val="1005"/>
+        </w:numPr>
+        <w:pStyle w:val="Compact"/>
+      </w:pPr>
+      <w:r>
+        <w:t xml:space="preserve">Lehrer zu entlasten, damit sie mehr Zeit zum Unterrichten haben</w:t>
+      </w:r>
+    </w:p>
+    <w:p>
+      <w:pPr>
+        <w:numPr>
+          <w:ilvl w:val="0"/>
+          <w:numId w:val="1005"/>
+        </w:numPr>
+        <w:pStyle w:val="Compact"/>
+      </w:pPr>
+      <w:r>
+        <w:t xml:space="preserve">Schülern schnelles und faires Feedback zu geben, um besser zu lernen</w:t>
+      </w:r>
+    </w:p>
+    <w:bookmarkEnd w:id="68"/>
+    <w:bookmarkEnd w:id="69"/>
+    <w:bookmarkStart w:id="75" w:name="szenario-sicherheit-mit-ki"/>
+    <w:p>
+      <w:pPr>
+        <w:pStyle w:val="Heading1"/>
+      </w:pPr>
+      <w:r>
+        <w:t xml:space="preserve">Szenario: Sicherheit mit KI</w:t>
+      </w:r>
+    </w:p>
+    <w:p>
+      <w:pPr>
+        <w:pStyle w:val="CaptionedFigure"/>
+      </w:pPr>
+      <w:r>
+        <w:drawing>
+          <wp:inline>
+            <wp:extent cx="5334000" cy="3048000"/>
+            <wp:effectExtent b="0" l="0" r="0" t="0"/>
+            <wp:docPr descr="Szenario Lernassistenz" title="" id="71" name="Picture"/>
+            <a:graphic>
+              <a:graphicData uri="http://schemas.openxmlformats.org/drawingml/2006/picture">
+                <pic:pic>
+                  <pic:nvPicPr>
+                    <pic:cNvPr descr="Szenario-Sicherheit.jpeg" id="72" name="Picture"/>
+                    <pic:cNvPicPr>
+                      <a:picLocks noChangeArrowheads="1" noChangeAspect="1"/>
+                    </pic:cNvPicPr>
+                  </pic:nvPicPr>
+                  <pic:blipFill>
+                    <a:blip r:embed="rId70"/>
+                    <a:stretch>
+                      <a:fillRect/>
+                    </a:stretch>
+                  </pic:blipFill>
+                  <pic:spPr bwMode="auto">
+                    <a:xfrm>
+                      <a:off x="0" y="0"/>
+                      <a:ext cx="5334000" cy="3048000"/>
+                    </a:xfrm>
+                    <a:prstGeom prst="rect">
+                      <a:avLst/>
+                    </a:prstGeom>
+                    <a:noFill/>
+                    <a:ln w="9525">
+                      <a:noFill/>
+                      <a:headEnd/>
+                      <a:tailEnd/>
+                    </a:ln>
+                  </pic:spPr>
+                </pic:pic>
+              </a:graphicData>
+            </a:graphic>
+          </wp:inline>
+        </w:drawing>
+      </w:r>
+    </w:p>
+    <w:p>
+      <w:pPr>
+        <w:pStyle w:val="ImageCaption"/>
+      </w:pPr>
+      <w:r>
+        <w:t xml:space="preserve">Szenario Lernassistenz</w:t>
+      </w:r>
+    </w:p>
+    <w:bookmarkStart w:id="73" w:name="einführung-für-die-teilnehmerinnen-2"/>
+    <w:p>
+      <w:pPr>
+        <w:pStyle w:val="Heading2"/>
+      </w:pPr>
+      <w:r>
+        <w:t xml:space="preserve">Einführung für die Teilnehmer*innen</w:t>
+      </w:r>
+    </w:p>
+    <w:p>
+      <w:pPr>
+        <w:pStyle w:val="FirstParagraph"/>
+      </w:pPr>
+      <w:r>
+        <w:t xml:space="preserve">In einem modernen Schulgebäude, das mit der neuesten Technologie ausgestattet ist, wird Künstliche Intelligenz (KI) genutzt, um Sicherheit und Disziplin zu gewährleisten und das Schüler*innenverhalten zu überwachen. Überall im Gebäude sind Kameras und Sensoren angebracht, die das Geschehen in Echtzeit erfassen und analysieren. Diese Systeme sind in der Lage, Verhaltensmuster zu erkennen und bei Bedarf Alarm zu schlagen oder Lehrkräfte zu informieren.</w:t>
+      </w:r>
+    </w:p>
+    <w:p>
+      <w:pPr>
+        <w:pStyle w:val="BodyText"/>
+      </w:pPr>
+      <w:r>
+        <w:t xml:space="preserve">In den Klassenzimmern unterstützen interaktive Bildschirme und KI-Assistenzen den Unterricht, indem sie Informationen bereitstellen und an Termine erinnern. Die KI-Systeme sind auch darauf programmiert, die Teilnahme und Aufmerksamkeit der Schüler*innen zu überwachen und bei Auffälligkeiten entsprechende Maßnahmen zu ergreifen.</w:t>
+      </w:r>
+    </w:p>
+    <w:p>
+      <w:pPr>
+        <w:pStyle w:val="BodyText"/>
+      </w:pPr>
+      <w:r>
+        <w:t xml:space="preserve">Die Schule nutzt diese Technologie, um ein sicheres und produktives Lernumfeld zu schaffen. Sie zielt darauf ab, Störungen zu minimieren, das Lernen zu optimieren und frühzeitig Probleme wie Mobbing oder emotionale Schwierigkeiten bei Schüler*innen zu erkennen.</w:t>
+      </w:r>
+    </w:p>
+    <w:bookmarkEnd w:id="73"/>
+    <w:bookmarkStart w:id="74" w:name="zusammenfassung-1"/>
+    <w:p>
+      <w:pPr>
+        <w:pStyle w:val="Heading2"/>
+      </w:pPr>
+      <w:r>
+        <w:t xml:space="preserve">Zusammenfassung</w:t>
+      </w:r>
+    </w:p>
+    <w:p>
+      <w:pPr>
+        <w:pStyle w:val="FirstParagraph"/>
+      </w:pPr>
+      <w:r>
+        <w:t xml:space="preserve">In dieser Situation gibt es eine moderne Schule mit viel Technik. Die Schule nutzt KI (Künstliche Intelligenz), um auf die Schüler aufzupassen und deren Verhalten zu beobachten.</w:t>
+      </w:r>
+      <w:r>
+        <w:t xml:space="preserve"> </w:t>
+      </w:r>
+      <w:r>
+        <w:t xml:space="preserve">So funktioniert es:</w:t>
+      </w:r>
+    </w:p>
+    <w:p>
+      <w:pPr>
+        <w:numPr>
+          <w:ilvl w:val="0"/>
+          <w:numId w:val="1006"/>
+        </w:numPr>
+        <w:pStyle w:val="Compact"/>
+      </w:pPr>
+      <w:r>
+        <w:t xml:space="preserve">Überall in der Schule gibt es Kameras und Sensoren.</w:t>
+      </w:r>
+    </w:p>
+    <w:p>
+      <w:pPr>
+        <w:numPr>
+          <w:ilvl w:val="0"/>
+          <w:numId w:val="1006"/>
+        </w:numPr>
+        <w:pStyle w:val="Compact"/>
+      </w:pPr>
+      <w:r>
+        <w:t xml:space="preserve">Die KI schaut sich alles an und meldet Probleme.</w:t>
+      </w:r>
+    </w:p>
+    <w:p>
+      <w:pPr>
+        <w:numPr>
+          <w:ilvl w:val="0"/>
+          <w:numId w:val="1006"/>
+        </w:numPr>
+        <w:pStyle w:val="Compact"/>
+      </w:pPr>
+      <w:r>
+        <w:t xml:space="preserve">In den Klassenräumen gibt es Bildschirme, die beim Lernen helfen.</w:t>
+      </w:r>
+    </w:p>
+    <w:p>
+      <w:pPr>
+        <w:numPr>
+          <w:ilvl w:val="0"/>
+          <w:numId w:val="1006"/>
+        </w:numPr>
+        <w:pStyle w:val="Compact"/>
+      </w:pPr>
+      <w:r>
+        <w:t xml:space="preserve">Die KI achtet darauf, ob Schüler mitmachen und aufpassen.</w:t>
+      </w:r>
+    </w:p>
+    <w:p>
+      <w:pPr>
+        <w:pStyle w:val="FirstParagraph"/>
+      </w:pPr>
+      <w:r>
+        <w:t xml:space="preserve">Ziele der Schule:</w:t>
+      </w:r>
+    </w:p>
+    <w:p>
+      <w:pPr>
+        <w:numPr>
+          <w:ilvl w:val="0"/>
+          <w:numId w:val="1007"/>
+        </w:numPr>
+        <w:pStyle w:val="Compact"/>
+      </w:pPr>
+      <w:r>
+        <w:t xml:space="preserve">Ein sicherer Ort zum Lernen sein</w:t>
+      </w:r>
+    </w:p>
+    <w:p>
+      <w:pPr>
+        <w:numPr>
+          <w:ilvl w:val="0"/>
+          <w:numId w:val="1007"/>
+        </w:numPr>
+        <w:pStyle w:val="Compact"/>
+      </w:pPr>
+      <w:r>
+        <w:t xml:space="preserve">Störungen verhindern</w:t>
+      </w:r>
+    </w:p>
+    <w:p>
+      <w:pPr>
+        <w:numPr>
+          <w:ilvl w:val="0"/>
+          <w:numId w:val="1007"/>
+        </w:numPr>
+        <w:pStyle w:val="Compact"/>
+      </w:pPr>
+      <w:r>
+        <w:t xml:space="preserve">Probleme wie Mobbing früh erkennen</w:t>
+      </w:r>
+    </w:p>
+    <w:p>
+      <w:pPr>
+        <w:pStyle w:val="FirstParagraph"/>
+      </w:pPr>
+      <w:r>
+        <w:t xml:space="preserve">Die Schule möchte so das Lernen verbessern. Aber es ist wichtig zu wissen, dass die Schüler dabei die ganze Zeit beobachtet werden.</w:t>
+      </w:r>
+    </w:p>
+    <w:bookmarkEnd w:id="74"/>
+    <w:bookmarkEnd w:id="75"/>
+    <w:bookmarkStart w:id="81" w:name="Xc27235f8b2a82babcd1228cef94838af8fced00"/>
+    <w:p>
+      <w:pPr>
+        <w:pStyle w:val="Heading1"/>
+      </w:pPr>
+      <w:r>
+        <w:t xml:space="preserve">Szenario: KI-gesteuerter Geschichtsunterricht</w:t>
+      </w:r>
+    </w:p>
+    <w:p>
+      <w:pPr>
+        <w:pStyle w:val="CaptionedFigure"/>
+      </w:pPr>
+      <w:r>
+        <w:drawing>
+          <wp:inline>
+            <wp:extent cx="5334000" cy="3048000"/>
+            <wp:effectExtent b="0" l="0" r="0" t="0"/>
+            <wp:docPr descr="Szenario Lernassistenz" title="" id="77" name="Picture"/>
+            <a:graphic>
+              <a:graphicData uri="http://schemas.openxmlformats.org/drawingml/2006/picture">
+                <pic:pic>
+                  <pic:nvPicPr>
+                    <pic:cNvPr descr="Szenario-Geschichte.jpeg" id="78" name="Picture"/>
+                    <pic:cNvPicPr>
+                      <a:picLocks noChangeArrowheads="1" noChangeAspect="1"/>
+                    </pic:cNvPicPr>
+                  </pic:nvPicPr>
+                  <pic:blipFill>
+                    <a:blip r:embed="rId76"/>
+                    <a:stretch>
+                      <a:fillRect/>
+                    </a:stretch>
+                  </pic:blipFill>
+                  <pic:spPr bwMode="auto">
+                    <a:xfrm>
+                      <a:off x="0" y="0"/>
+                      <a:ext cx="5334000" cy="3048000"/>
+                    </a:xfrm>
+                    <a:prstGeom prst="rect">
+                      <a:avLst/>
+                    </a:prstGeom>
+                    <a:noFill/>
+                    <a:ln w="9525">
+                      <a:noFill/>
+                      <a:headEnd/>
+                      <a:tailEnd/>
+                    </a:ln>
+                  </pic:spPr>
+                </pic:pic>
+              </a:graphicData>
+            </a:graphic>
+          </wp:inline>
+        </w:drawing>
+      </w:r>
+    </w:p>
+    <w:p>
+      <w:pPr>
+        <w:pStyle w:val="ImageCaption"/>
+      </w:pPr>
+      <w:r>
+        <w:t xml:space="preserve">Szenario Lernassistenz</w:t>
+      </w:r>
+    </w:p>
+    <w:bookmarkStart w:id="79" w:name="einführung-für-die-teilnehmerinnen-3"/>
+    <w:p>
+      <w:pPr>
+        <w:pStyle w:val="Heading2"/>
+      </w:pPr>
+      <w:r>
+        <w:t xml:space="preserve">Einführung für die Teilnehmer*innen</w:t>
+      </w:r>
+    </w:p>
+    <w:p>
+      <w:pPr>
+        <w:pStyle w:val="FirstParagraph"/>
+      </w:pPr>
+      <w:r>
+        <w:t xml:space="preserve">In diesem Szenario wird eine fortschrittliche KI-Technologie im Geschichtsunterricht eingesetzt, um ein immersives Lernerlebnis zu schaffen. Die KI ermöglicht es Schüler*innen virtuell mit historischen Figuren zu interagieren, von berühmten Persönlichkeiten bis hin zu gewöhnlichen Menschen aus verschiedenen Epochen. Die Schüler*innen können direkt mit diesen historischen Figuren kommunizieren, Fragen stellen und Diskussionen über wichtige Ereignisse, das tägliche Leben oder kulturelle Aspekte der jeweiligen Epoche führen. Diese Methode zielt darauf ab, die Geschichte lebendig zu machen und ein tieferes Verständnis für historische Kontexte zu fördern.</w:t>
+      </w:r>
+    </w:p>
+    <w:p>
+      <w:pPr>
+        <w:pStyle w:val="BodyText"/>
+      </w:pPr>
+      <w:r>
+        <w:t xml:space="preserve">Stell dir vor, du lernst im Geschichtsunterricht gerade über das antike Ägypten. Dank fortschrittlicher KI-Technologie kannst du in eine virtuelle Welt eintauchen, die das Leben am Nil vor Tausenden von Jahren nachbildet. Du triffst dort auf eine digitale Version von Kleopatra. Du kannst ihr direkt Fragen stellen, wie zum Beispiel, wie es war, Ägypten zu regieren, oder wie der tägliche Ablauf am königlichen Hof aussah.</w:t>
+      </w:r>
+    </w:p>
+    <w:bookmarkEnd w:id="79"/>
+    <w:bookmarkStart w:id="80" w:name="X9110d089b78627ef71622a71b4aa702faba9bd9"/>
+    <w:p>
+      <w:pPr>
+        <w:pStyle w:val="Heading2"/>
+      </w:pPr>
+      <w:r>
+        <w:t xml:space="preserve">Zusammenfassung KI-Zeitreise im Geschichtsunterricht</w:t>
+      </w:r>
+    </w:p>
+    <w:p>
+      <w:pPr>
+        <w:pStyle w:val="FirstParagraph"/>
+      </w:pPr>
+      <w:r>
+        <w:t xml:space="preserve">In dieser Situation nutzt der Geschichtsunterricht eine neue KI-Technik. Sie lässt Schüler mit Menschen aus der Vergangenheit</w:t>
+      </w:r>
+      <w:r>
+        <w:t xml:space="preserve"> </w:t>
+      </w:r>
+      <w:r>
+        <w:t xml:space="preserve">“</w:t>
+      </w:r>
+      <w:r>
+        <w:t xml:space="preserve">sprechen</w:t>
+      </w:r>
+      <w:r>
+        <w:t xml:space="preserve">”</w:t>
+      </w:r>
+      <w:r>
+        <w:t xml:space="preserve">.</w:t>
+      </w:r>
+      <w:r>
+        <w:t xml:space="preserve"> </w:t>
+      </w:r>
+      <w:r>
+        <w:t xml:space="preserve">So funktioniert es:</w:t>
+      </w:r>
+    </w:p>
+    <w:p>
+      <w:pPr>
+        <w:numPr>
+          <w:ilvl w:val="0"/>
+          <w:numId w:val="1008"/>
+        </w:numPr>
+        <w:pStyle w:val="Compact"/>
+      </w:pPr>
+      <w:r>
+        <w:t xml:space="preserve">Schüler tauchen in eine virtuelle Welt ein.</w:t>
+      </w:r>
+    </w:p>
+    <w:p>
+      <w:pPr>
+        <w:numPr>
+          <w:ilvl w:val="0"/>
+          <w:numId w:val="1008"/>
+        </w:numPr>
+        <w:pStyle w:val="Compact"/>
+      </w:pPr>
+      <w:r>
+        <w:t xml:space="preserve">Dort treffen sie auf Menschen aus der Geschichte.</w:t>
+      </w:r>
+    </w:p>
+    <w:p>
+      <w:pPr>
+        <w:numPr>
+          <w:ilvl w:val="0"/>
+          <w:numId w:val="1008"/>
+        </w:numPr>
+        <w:pStyle w:val="Compact"/>
+      </w:pPr>
+      <w:r>
+        <w:t xml:space="preserve">Sie können diesen Menschen Fragen stellen.</w:t>
+      </w:r>
+    </w:p>
+    <w:p>
+      <w:pPr>
+        <w:numPr>
+          <w:ilvl w:val="0"/>
+          <w:numId w:val="1008"/>
+        </w:numPr>
+        <w:pStyle w:val="Compact"/>
+      </w:pPr>
+      <w:r>
+        <w:t xml:space="preserve">Sie lernen, wie das Leben früher war.</w:t>
+      </w:r>
+    </w:p>
+    <w:p>
+      <w:pPr>
+        <w:pStyle w:val="FirstParagraph"/>
+      </w:pPr>
+      <w:r>
+        <w:t xml:space="preserve">Ein Beispiel:</w:t>
+      </w:r>
+      <w:r>
+        <w:t xml:space="preserve"> </w:t>
+      </w:r>
+      <w:r>
+        <w:t xml:space="preserve">Du lernst über das alte Ägypten. Die KI bringt dich in eine virtuelle Welt am Nil. Dort triffst du Kleopatra. Du kannst sie fragen, wie es war, Königin zu sein oder wie ein Tag im Palast ablief.</w:t>
+      </w:r>
+      <w:r>
+        <w:t xml:space="preserve"> </w:t>
+      </w:r>
+      <w:r>
+        <w:t xml:space="preserve">Ziel ist es, Geschichte spannend und lebendig zu machen.</w:t>
+      </w:r>
+    </w:p>
+    <w:bookmarkEnd w:id="80"/>
+    <w:bookmarkEnd w:id="81"/>
+    <w:bookmarkStart w:id="89" w:name="das-interview"/>
+    <w:p>
+      <w:pPr>
+        <w:pStyle w:val="Heading1"/>
+      </w:pPr>
+      <w:r>
+        <w:t xml:space="preserve">Das Interview</w:t>
+      </w:r>
+    </w:p>
+    <w:bookmarkStart w:id="87" w:name="vorbereitung-1"/>
+    <w:p>
+      <w:pPr>
+        <w:pStyle w:val="Heading2"/>
+      </w:pPr>
+      <w:r>
+        <w:t xml:space="preserve">Vorbereitung</w:t>
+      </w:r>
+    </w:p>
+    <w:p>
+      <w:pPr>
+        <w:pStyle w:val="FirstParagraph"/>
+      </w:pPr>
+      <w:r>
+        <w:t xml:space="preserve">Wählt eine*n Sprecher*in für eure Gruppe, diese wird zu einer fiktiven Diskussionsrunde eines Podcasts eingeladen.</w:t>
+      </w:r>
+      <w:r>
+        <w:t xml:space="preserve"> </w:t>
+      </w:r>
+      <w:r>
+        <w:t xml:space="preserve">Ein*e Moderator*in (workshopleitende Person) interviewt die Sprecher*innen der einzelnen Interessensgruppen zu dem Szenario.</w:t>
+      </w:r>
+    </w:p>
+    <w:bookmarkStart w:id="82" w:name="das-interview-durchführen"/>
+    <w:p>
+      <w:pPr>
+        <w:pStyle w:val="Heading3"/>
+      </w:pPr>
+      <w:r>
+        <w:t xml:space="preserve">Das Interview durchführen</w:t>
+      </w:r>
+    </w:p>
+    <w:p>
+      <w:pPr>
+        <w:pStyle w:val="FirstParagraph"/>
+      </w:pPr>
+      <w:r>
+        <w:t xml:space="preserve">Ein Workshopleiter ist wie ein Moderator in einer Talk-Runde:</w:t>
+      </w:r>
+    </w:p>
+    <w:p>
+      <w:pPr>
+        <w:numPr>
+          <w:ilvl w:val="0"/>
+          <w:numId w:val="1009"/>
+        </w:numPr>
+        <w:pStyle w:val="Compact"/>
+      </w:pPr>
+      <w:r>
+        <w:t xml:space="preserve">Er stellt zuerst noch einmal kurz das Szenario vor.</w:t>
+      </w:r>
+    </w:p>
+    <w:p>
+      <w:pPr>
+        <w:numPr>
+          <w:ilvl w:val="0"/>
+          <w:numId w:val="1009"/>
+        </w:numPr>
+        <w:pStyle w:val="Compact"/>
+      </w:pPr>
+      <w:r>
+        <w:t xml:space="preserve">Er stellt die einzelnen Gäste einzeln vor, mit ihren echten Namen und ihrer Rolle.</w:t>
+      </w:r>
+    </w:p>
+    <w:p>
+      <w:pPr>
+        <w:pStyle w:val="FirstParagraph"/>
+      </w:pPr>
+      <w:r>
+        <w:t xml:space="preserve">Danach befragt er nacheinander alle Gäste:</w:t>
+      </w:r>
+    </w:p>
+    <w:p>
+      <w:pPr>
+        <w:numPr>
+          <w:ilvl w:val="0"/>
+          <w:numId w:val="1010"/>
+        </w:numPr>
+        <w:pStyle w:val="Compact"/>
+      </w:pPr>
+      <w:r>
+        <w:t xml:space="preserve">Welche Vorteile hat das Szenario?</w:t>
+      </w:r>
+    </w:p>
+    <w:p>
+      <w:pPr>
+        <w:numPr>
+          <w:ilvl w:val="0"/>
+          <w:numId w:val="1010"/>
+        </w:numPr>
+        <w:pStyle w:val="Compact"/>
+      </w:pPr>
+      <w:r>
+        <w:t xml:space="preserve">Welche Nachteile?</w:t>
+      </w:r>
+    </w:p>
+    <w:p>
+      <w:pPr>
+        <w:numPr>
+          <w:ilvl w:val="0"/>
+          <w:numId w:val="1010"/>
+        </w:numPr>
+        <w:pStyle w:val="Compact"/>
+      </w:pPr>
+      <w:r>
+        <w:t xml:space="preserve">Wie könnte eine Einführung stattfinden</w:t>
+      </w:r>
+    </w:p>
+    <w:p>
+      <w:pPr>
+        <w:numPr>
+          <w:ilvl w:val="0"/>
+          <w:numId w:val="1010"/>
+        </w:numPr>
+        <w:pStyle w:val="Compact"/>
+      </w:pPr>
+      <w:r>
+        <w:t xml:space="preserve">Was ist wichtig, damit das Ganze funktioniert?</w:t>
+      </w:r>
+    </w:p>
+    <w:p>
+      <w:pPr>
+        <w:numPr>
+          <w:ilvl w:val="0"/>
+          <w:numId w:val="1010"/>
+        </w:numPr>
+        <w:pStyle w:val="Compact"/>
+      </w:pPr>
+      <w:r>
+        <w:t xml:space="preserve">Wie beurteilst Du das Szenario insgesamt: positiv oder negativ?</w:t>
+      </w:r>
+    </w:p>
+    <w:p>
+      <w:pPr>
+        <w:pStyle w:val="FirstParagraph"/>
+      </w:pPr>
+      <w:r>
+        <w:t xml:space="preserve">Hier noch ein paar spezifischere Fragen, beispielhaft am Szenario</w:t>
+      </w:r>
+      <w:r>
+        <w:t xml:space="preserve"> </w:t>
+      </w:r>
+      <w:r>
+        <w:t xml:space="preserve">“</w:t>
+      </w:r>
+      <w:r>
+        <w:t xml:space="preserve">Lernassistent</w:t>
+      </w:r>
+      <w:r>
+        <w:t xml:space="preserve">”</w:t>
+      </w:r>
+      <w:r>
+        <w:t xml:space="preserve">, diese können aber auch für die anderen Szenarien angepasst und genutzt werden:</w:t>
+      </w:r>
+    </w:p>
+    <w:bookmarkEnd w:id="82"/>
+    <w:bookmarkStart w:id="83" w:name="für-schülerinnen"/>
+    <w:p>
+      <w:pPr>
+        <w:pStyle w:val="Heading3"/>
+      </w:pPr>
+      <w:r>
+        <w:t xml:space="preserve">Für Schüler*innen:</w:t>
+      </w:r>
+    </w:p>
+    <w:p>
+      <w:pPr>
+        <w:numPr>
+          <w:ilvl w:val="0"/>
+          <w:numId w:val="1011"/>
+        </w:numPr>
+        <w:pStyle w:val="Compact"/>
+      </w:pPr>
+      <w:r>
+        <w:rPr>
+          <w:bCs/>
+          <w:b/>
+        </w:rPr>
+        <w:t xml:space="preserve">Erwartungen und Nutzen:</w:t>
+      </w:r>
+    </w:p>
+    <w:p>
+      <w:pPr>
+        <w:numPr>
+          <w:ilvl w:val="1"/>
+          <w:numId w:val="1012"/>
+        </w:numPr>
+        <w:pStyle w:val="Compact"/>
+      </w:pPr>
+      <w:r>
+        <w:t xml:space="preserve">Welche Vorteile erwartest du dir von der Einführung der KI-Lernassistenten?</w:t>
+      </w:r>
+    </w:p>
+    <w:p>
+      <w:pPr>
+        <w:numPr>
+          <w:ilvl w:val="1"/>
+          <w:numId w:val="1012"/>
+        </w:numPr>
+        <w:pStyle w:val="Compact"/>
+      </w:pPr>
+      <w:r>
+        <w:t xml:space="preserve">Glaubst du, dass die KI-Lernassistenten dir helfen werden, bessere Noten zu erzielen? Warum oder warum nicht?</w:t>
+      </w:r>
+    </w:p>
+    <w:p>
+      <w:pPr>
+        <w:numPr>
+          <w:ilvl w:val="0"/>
+          <w:numId w:val="1011"/>
+        </w:numPr>
+        <w:pStyle w:val="Compact"/>
+      </w:pPr>
+      <w:r>
+        <w:rPr>
+          <w:bCs/>
+          <w:b/>
+        </w:rPr>
+        <w:t xml:space="preserve">Bedenken und Datenschutz:</w:t>
+      </w:r>
+    </w:p>
+    <w:p>
+      <w:pPr>
+        <w:numPr>
+          <w:ilvl w:val="1"/>
+          <w:numId w:val="1013"/>
+        </w:numPr>
+        <w:pStyle w:val="Compact"/>
+      </w:pPr>
+      <w:r>
+        <w:t xml:space="preserve">Hast du Bedenken, dass die KI zu viele Informationen über dich sammelt? Wenn ja, welche genau?</w:t>
+      </w:r>
+    </w:p>
+    <w:p>
+      <w:pPr>
+        <w:numPr>
+          <w:ilvl w:val="1"/>
+          <w:numId w:val="1013"/>
+        </w:numPr>
+        <w:pStyle w:val="Compact"/>
+      </w:pPr>
+      <w:r>
+        <w:t xml:space="preserve">Wie wichtig ist dir der Schutz deiner persönlichen Daten im Zusammenhang mit der KI?</w:t>
+      </w:r>
+    </w:p>
+    <w:p>
+      <w:pPr>
+        <w:numPr>
+          <w:ilvl w:val="0"/>
+          <w:numId w:val="1011"/>
+        </w:numPr>
+        <w:pStyle w:val="Compact"/>
+      </w:pPr>
+      <w:r>
+        <w:rPr>
+          <w:bCs/>
+          <w:b/>
+        </w:rPr>
+        <w:t xml:space="preserve">Motivation und Engagement:</w:t>
+      </w:r>
+    </w:p>
+    <w:p>
+      <w:pPr>
+        <w:numPr>
+          <w:ilvl w:val="1"/>
+          <w:numId w:val="1014"/>
+        </w:numPr>
+        <w:pStyle w:val="Compact"/>
+      </w:pPr>
+      <w:r>
+        <w:t xml:space="preserve">Glaubst du, dass die KI-Lernassistenten deine Motivation und dein Engagement im Unterricht verbessern können? Warum oder warum nicht?</w:t>
+      </w:r>
+    </w:p>
+    <w:bookmarkEnd w:id="83"/>
+    <w:bookmarkStart w:id="84" w:name="für-lehrerinnen"/>
+    <w:p>
+      <w:pPr>
+        <w:pStyle w:val="Heading3"/>
+      </w:pPr>
+      <w:r>
+        <w:t xml:space="preserve">Für Lehrer*innen:</w:t>
+      </w:r>
+    </w:p>
+    <w:p>
+      <w:pPr>
+        <w:numPr>
+          <w:ilvl w:val="0"/>
+          <w:numId w:val="1015"/>
+        </w:numPr>
+        <w:pStyle w:val="Compact"/>
+      </w:pPr>
+      <w:r>
+        <w:rPr>
+          <w:bCs/>
+          <w:b/>
+        </w:rPr>
+        <w:t xml:space="preserve">Unterstützung und Herausforderungen:</w:t>
+      </w:r>
+    </w:p>
+    <w:p>
+      <w:pPr>
+        <w:numPr>
+          <w:ilvl w:val="1"/>
+          <w:numId w:val="1016"/>
+        </w:numPr>
+        <w:pStyle w:val="Compact"/>
+      </w:pPr>
+      <w:r>
+        <w:t xml:space="preserve">In welchen Bereichen erhoffst du dir die größte Unterstützung durch die KI-Lernassistenten?</w:t>
+      </w:r>
+    </w:p>
+    <w:p>
+      <w:pPr>
+        <w:numPr>
+          <w:ilvl w:val="1"/>
+          <w:numId w:val="1016"/>
+        </w:numPr>
+        <w:pStyle w:val="Compact"/>
+      </w:pPr>
+      <w:r>
+        <w:t xml:space="preserve">Welche Herausforderungen erwartest du bei der Einführung der KI-Lernassistenten?</w:t>
+      </w:r>
+    </w:p>
+    <w:p>
+      <w:pPr>
+        <w:numPr>
+          <w:ilvl w:val="1"/>
+          <w:numId w:val="1016"/>
+        </w:numPr>
+        <w:pStyle w:val="Compact"/>
+      </w:pPr>
+      <w:r>
+        <w:t xml:space="preserve">Wird die Rolle des Lehrers / der Lehrerin durch die Einführung geschwächt?</w:t>
+      </w:r>
+    </w:p>
+    <w:p>
+      <w:pPr>
+        <w:numPr>
+          <w:ilvl w:val="0"/>
+          <w:numId w:val="1015"/>
+        </w:numPr>
+        <w:pStyle w:val="Compact"/>
+      </w:pPr>
+      <w:r>
+        <w:rPr>
+          <w:bCs/>
+          <w:b/>
+        </w:rPr>
+        <w:t xml:space="preserve">Veränderungen im Unterricht:</w:t>
+      </w:r>
+    </w:p>
+    <w:p>
+      <w:pPr>
+        <w:numPr>
+          <w:ilvl w:val="1"/>
+          <w:numId w:val="1017"/>
+        </w:numPr>
+        <w:pStyle w:val="Compact"/>
+      </w:pPr>
+      <w:r>
+        <w:t xml:space="preserve">Wie denkst du, wird sich dein Unterricht durch die Einführung der KI verändern?</w:t>
+      </w:r>
+    </w:p>
+    <w:p>
+      <w:pPr>
+        <w:numPr>
+          <w:ilvl w:val="1"/>
+          <w:numId w:val="1017"/>
+        </w:numPr>
+        <w:pStyle w:val="Compact"/>
+      </w:pPr>
+      <w:r>
+        <w:t xml:space="preserve">Welche Maßnahmen würdest du ergreifen, um mögliche Schwierigkeiten zu überwinden?</w:t>
+      </w:r>
+    </w:p>
+    <w:p>
+      <w:pPr>
+        <w:numPr>
+          <w:ilvl w:val="0"/>
+          <w:numId w:val="1015"/>
+        </w:numPr>
+        <w:pStyle w:val="Compact"/>
+      </w:pPr>
+      <w:r>
+        <w:rPr>
+          <w:bCs/>
+          <w:b/>
+        </w:rPr>
+        <w:t xml:space="preserve">Bedenken und Datenschutz:</w:t>
+      </w:r>
+    </w:p>
+    <w:p>
+      <w:pPr>
+        <w:numPr>
+          <w:ilvl w:val="1"/>
+          <w:numId w:val="1018"/>
+        </w:numPr>
+        <w:pStyle w:val="Compact"/>
+      </w:pPr>
+      <w:r>
+        <w:t xml:space="preserve">Wie gehst du mit möglichen Datenschutzbedenken deiner Schüler*innen und ihrer Eltern um?</w:t>
+      </w:r>
+    </w:p>
+    <w:p>
+      <w:pPr>
+        <w:numPr>
+          <w:ilvl w:val="1"/>
+          <w:numId w:val="1018"/>
+        </w:numPr>
+        <w:pStyle w:val="Compact"/>
+      </w:pPr>
+      <w:r>
+        <w:t xml:space="preserve">Welche Strategien hast du, um die Privatsphäre der Schüler*innen zu schützen?</w:t>
+      </w:r>
+    </w:p>
+    <w:bookmarkEnd w:id="84"/>
+    <w:bookmarkStart w:id="85" w:name="für-eltern"/>
+    <w:p>
+      <w:pPr>
+        <w:pStyle w:val="Heading3"/>
+      </w:pPr>
+      <w:r>
+        <w:t xml:space="preserve">Für Eltern:</w:t>
+      </w:r>
+    </w:p>
+    <w:p>
+      <w:pPr>
+        <w:numPr>
+          <w:ilvl w:val="0"/>
+          <w:numId w:val="1019"/>
+        </w:numPr>
+        <w:pStyle w:val="Compact"/>
+      </w:pPr>
+      <w:r>
+        <w:rPr>
+          <w:bCs/>
+          <w:b/>
+        </w:rPr>
+        <w:t xml:space="preserve">Sicherheit und Vertrauen:</w:t>
+      </w:r>
+    </w:p>
+    <w:p>
+      <w:pPr>
+        <w:numPr>
+          <w:ilvl w:val="1"/>
+          <w:numId w:val="1020"/>
+        </w:numPr>
+        <w:pStyle w:val="Compact"/>
+      </w:pPr>
+      <w:r>
+        <w:t xml:space="preserve">Welche Vorteile erwartest du dir für dein Kind durch die Einführung der KI-Lernassistenten?</w:t>
+      </w:r>
+    </w:p>
+    <w:p>
+      <w:pPr>
+        <w:numPr>
+          <w:ilvl w:val="1"/>
+          <w:numId w:val="1020"/>
+        </w:numPr>
+        <w:pStyle w:val="Compact"/>
+      </w:pPr>
+      <w:r>
+        <w:t xml:space="preserve">Welche Bedenken hast du bezüglich der Sicherheit und des Datenschutzes?</w:t>
+      </w:r>
+    </w:p>
+    <w:p>
+      <w:pPr>
+        <w:numPr>
+          <w:ilvl w:val="0"/>
+          <w:numId w:val="1019"/>
+        </w:numPr>
+        <w:pStyle w:val="Compact"/>
+      </w:pPr>
+      <w:r>
+        <w:rPr>
+          <w:bCs/>
+          <w:b/>
+        </w:rPr>
+        <w:t xml:space="preserve">Unterstützung und Kontrolle:</w:t>
+      </w:r>
+    </w:p>
+    <w:p>
+      <w:pPr>
+        <w:numPr>
+          <w:ilvl w:val="1"/>
+          <w:numId w:val="1021"/>
+        </w:numPr>
+        <w:pStyle w:val="Compact"/>
+      </w:pPr>
+      <w:r>
+        <w:t xml:space="preserve">Wie wichtig ist es dir, dass du und dein Kind die Kontrolle über die gesammelten Daten haben?</w:t>
+      </w:r>
+    </w:p>
+    <w:p>
+      <w:pPr>
+        <w:numPr>
+          <w:ilvl w:val="1"/>
+          <w:numId w:val="1021"/>
+        </w:numPr>
+        <w:pStyle w:val="Compact"/>
+      </w:pPr>
+      <w:r>
+        <w:t xml:space="preserve">Wie kannst du deinem Kind helfen, die KI effektiv zu nutzen, ohne dass es überfordert wird?</w:t>
+      </w:r>
+    </w:p>
+    <w:p>
+      <w:pPr>
+        <w:numPr>
+          <w:ilvl w:val="0"/>
+          <w:numId w:val="1019"/>
+        </w:numPr>
+        <w:pStyle w:val="Compact"/>
+      </w:pPr>
+      <w:r>
+        <w:rPr>
+          <w:bCs/>
+          <w:b/>
+        </w:rPr>
+        <w:t xml:space="preserve">Kommunikation und Zusammenarbeit:</w:t>
+      </w:r>
+    </w:p>
+    <w:p>
+      <w:pPr>
+        <w:numPr>
+          <w:ilvl w:val="1"/>
+          <w:numId w:val="1022"/>
+        </w:numPr>
+        <w:pStyle w:val="Compact"/>
+      </w:pPr>
+      <w:r>
+        <w:t xml:space="preserve">Wie sollte die Schule dich über die Einführung und Nutzung der KI informieren?</w:t>
+      </w:r>
+    </w:p>
+    <w:p>
+      <w:pPr>
+        <w:numPr>
+          <w:ilvl w:val="1"/>
+          <w:numId w:val="1022"/>
+        </w:numPr>
+        <w:pStyle w:val="Compact"/>
+      </w:pPr>
+      <w:r>
+        <w:t xml:space="preserve">Wie möchtest du in den Entscheidungsprozess über die Einführung der KI einbezogen werden?</w:t>
+      </w:r>
+    </w:p>
+    <w:bookmarkEnd w:id="85"/>
+    <w:bookmarkStart w:id="86" w:name="für-rektorinnen"/>
+    <w:p>
+      <w:pPr>
+        <w:pStyle w:val="Heading3"/>
+      </w:pPr>
+      <w:r>
+        <w:t xml:space="preserve">Für Rektor*innen:</w:t>
+      </w:r>
+    </w:p>
+    <w:p>
+      <w:pPr>
+        <w:numPr>
+          <w:ilvl w:val="0"/>
+          <w:numId w:val="1023"/>
+        </w:numPr>
+        <w:pStyle w:val="Compact"/>
+      </w:pPr>
+      <w:r>
+        <w:rPr>
+          <w:bCs/>
+          <w:b/>
+        </w:rPr>
+        <w:t xml:space="preserve">Ziele und Erwartungen:</w:t>
+      </w:r>
+    </w:p>
+    <w:p>
+      <w:pPr>
+        <w:numPr>
+          <w:ilvl w:val="1"/>
+          <w:numId w:val="1024"/>
+        </w:numPr>
+        <w:pStyle w:val="Compact"/>
+      </w:pPr>
+      <w:r>
+        <w:t xml:space="preserve">Welche Ziele verfolgst du mit der möglichen Einführung der KI-Lernassistenten?</w:t>
+      </w:r>
+    </w:p>
+    <w:p>
+      <w:pPr>
+        <w:numPr>
+          <w:ilvl w:val="1"/>
+          <w:numId w:val="1024"/>
+        </w:numPr>
+        <w:pStyle w:val="Compact"/>
+      </w:pPr>
+      <w:r>
+        <w:t xml:space="preserve">Welche Vorteile erwartest du dir für die Schule insgesamt?</w:t>
+      </w:r>
+    </w:p>
+    <w:p>
+      <w:pPr>
+        <w:numPr>
+          <w:ilvl w:val="0"/>
+          <w:numId w:val="1023"/>
+        </w:numPr>
+        <w:pStyle w:val="Compact"/>
+      </w:pPr>
+      <w:r>
+        <w:rPr>
+          <w:bCs/>
+          <w:b/>
+        </w:rPr>
+        <w:t xml:space="preserve">Herausforderungen und Lösungen:</w:t>
+      </w:r>
+    </w:p>
+    <w:p>
+      <w:pPr>
+        <w:numPr>
+          <w:ilvl w:val="1"/>
+          <w:numId w:val="1025"/>
+        </w:numPr>
+        <w:pStyle w:val="Compact"/>
+      </w:pPr>
+      <w:r>
+        <w:t xml:space="preserve">Welche potenziellen Herausforderungen siehst du bei der Einführung der KI-Lernassistenten?</w:t>
+      </w:r>
+    </w:p>
+    <w:p>
+      <w:pPr>
+        <w:numPr>
+          <w:ilvl w:val="1"/>
+          <w:numId w:val="1025"/>
+        </w:numPr>
+        <w:pStyle w:val="Compact"/>
+      </w:pPr>
+      <w:r>
+        <w:t xml:space="preserve">Welche Maßnahmen planst du, um diese Herausforderungen zu bewältigen?</w:t>
+      </w:r>
+    </w:p>
+    <w:p>
+      <w:pPr>
+        <w:numPr>
+          <w:ilvl w:val="0"/>
+          <w:numId w:val="1023"/>
+        </w:numPr>
+        <w:pStyle w:val="Compact"/>
+      </w:pPr>
+      <w:r>
+        <w:rPr>
+          <w:bCs/>
+          <w:b/>
+        </w:rPr>
+        <w:t xml:space="preserve">Ethische Überlegungen und Datenschutz:</w:t>
+      </w:r>
+    </w:p>
+    <w:p>
+      <w:pPr>
+        <w:numPr>
+          <w:ilvl w:val="1"/>
+          <w:numId w:val="1026"/>
+        </w:numPr>
+        <w:pStyle w:val="Compact"/>
+      </w:pPr>
+      <w:r>
+        <w:t xml:space="preserve">Welche ethischen Überlegungen spielen bei deiner Entscheidung eine Rolle?</w:t>
+      </w:r>
+    </w:p>
+    <w:p>
+      <w:pPr>
+        <w:numPr>
+          <w:ilvl w:val="1"/>
+          <w:numId w:val="1026"/>
+        </w:numPr>
+        <w:pStyle w:val="Compact"/>
+      </w:pPr>
+      <w:r>
+        <w:t xml:space="preserve">Wie planst du, die Datenschutz- und Sicherheitsbedenken der Schüler*innen und Eltern zu adressieren?</w:t>
+      </w:r>
+    </w:p>
+    <w:p>
+      <w:pPr>
+        <w:numPr>
+          <w:ilvl w:val="0"/>
+          <w:numId w:val="1000"/>
+        </w:numPr>
+      </w:pPr>
+      <w:r>
+        <w:rPr>
+          <w:bCs/>
+          <w:b/>
+        </w:rPr>
+        <w:t xml:space="preserve">Kann man all diese Fragen mit A oder B beantworten?</w:t>
+      </w:r>
+      <w:r>
+        <w:rPr>
+          <w:bCs/>
+          <w:b/>
+        </w:rPr>
+        <w:t xml:space="preserve"> </w:t>
+      </w:r>
+    </w:p>
+    <w:p>
+      <w:pPr>
+        <w:numPr>
+          <w:ilvl w:val="0"/>
+          <w:numId w:val="1000"/>
+        </w:numPr>
+      </w:pPr>
+      <w:r>
+        <w:t xml:space="preserve">Fishbowl-Methode: Die Sprecher*innen und die*der Moderator*in sitzen in einem inneren Stuhlkreis und diskutieren das Szenario. Die anderen Teilnehmer*innen bilden einen äußeren Kreis und beobachten die Diskussion.)</w:t>
+      </w:r>
+    </w:p>
+    <w:bookmarkEnd w:id="86"/>
+    <w:bookmarkEnd w:id="87"/>
+    <w:bookmarkStart w:id="88" w:name="reflektion-nachbesprechung-15-minuten-1"/>
+    <w:p>
+      <w:pPr>
+        <w:pStyle w:val="Heading2"/>
+      </w:pPr>
+      <w:r>
+        <w:t xml:space="preserve">Reflektion &amp; Nachbesprechung (15 Minuten)</w:t>
+      </w:r>
+    </w:p>
+    <w:p>
+      <w:pPr>
+        <w:pStyle w:val="FirstParagraph"/>
+      </w:pPr>
+      <w:r>
+        <w:t xml:space="preserve">Die Diskussion kann offen gestaltet werden. Hier ein paar exemplarische Fragen, die man mit besprechen kann:</w:t>
+      </w:r>
+    </w:p>
+    <w:p>
+      <w:pPr>
+        <w:numPr>
+          <w:ilvl w:val="0"/>
+          <w:numId w:val="1027"/>
+        </w:numPr>
+        <w:pStyle w:val="Compact"/>
+      </w:pPr>
+      <w:r>
+        <w:t xml:space="preserve">Welche neuen Perspektiven oder Erkenntnisse hast du durch das Rollenspiel gewonnen?</w:t>
+      </w:r>
+    </w:p>
+    <w:p>
+      <w:pPr>
+        <w:numPr>
+          <w:ilvl w:val="0"/>
+          <w:numId w:val="1027"/>
+        </w:numPr>
+        <w:pStyle w:val="Compact"/>
+      </w:pPr>
+      <w:r>
+        <w:t xml:space="preserve">Wie hat sich deine Meinung zu dem Thema KI in der Bildung durch das Rollenspiel verändert?</w:t>
+      </w:r>
+    </w:p>
+    <w:p>
+      <w:pPr>
+        <w:numPr>
+          <w:ilvl w:val="0"/>
+          <w:numId w:val="1027"/>
+        </w:numPr>
+        <w:pStyle w:val="Compact"/>
+      </w:pPr>
+      <w:r>
+        <w:t xml:space="preserve">Welche Herausforderungen bist du während des Rollenspiels begegnet und wie hast du diese bewältigt?</w:t>
+      </w:r>
+    </w:p>
+    <w:p>
+      <w:pPr>
+        <w:numPr>
+          <w:ilvl w:val="0"/>
+          <w:numId w:val="1027"/>
+        </w:numPr>
+        <w:pStyle w:val="Compact"/>
+      </w:pPr>
+      <w:r>
+        <w:t xml:space="preserve">Welche Rolle hat dich am meisten herausgefordert und warum?</w:t>
+      </w:r>
+    </w:p>
+    <w:p>
+      <w:pPr>
+        <w:numPr>
+          <w:ilvl w:val="0"/>
+          <w:numId w:val="1027"/>
+        </w:numPr>
+        <w:pStyle w:val="Compact"/>
+      </w:pPr>
+      <w:r>
+        <w:t xml:space="preserve">Gibt es Aspekte des Szenarios, die du als unrealistisch empfandest? Wenn ja, welche und warum?</w:t>
+      </w:r>
+    </w:p>
+    <w:p>
+      <w:pPr>
+        <w:numPr>
+          <w:ilvl w:val="0"/>
+          <w:numId w:val="1027"/>
+        </w:numPr>
+        <w:pStyle w:val="Compact"/>
+      </w:pPr>
+      <w:r>
+        <w:t xml:space="preserve">Wie würdest du das Rollenspiel verbessern, um es noch lehrreicher oder interessanter zu gestalten?</w:t>
+      </w:r>
+    </w:p>
+    <w:p>
+      <w:pPr>
+        <w:numPr>
+          <w:ilvl w:val="0"/>
+          <w:numId w:val="1027"/>
+        </w:numPr>
+        <w:pStyle w:val="Compact"/>
+      </w:pPr>
+      <w:r>
+        <w:t xml:space="preserve">Welche ethischen Bedenken wurden im Rollenspiel angesprochen, und wie denkst du darüber?</w:t>
+      </w:r>
+    </w:p>
+    <w:p>
+      <w:pPr>
+        <w:numPr>
+          <w:ilvl w:val="0"/>
+          <w:numId w:val="1027"/>
+        </w:numPr>
+        <w:pStyle w:val="Compact"/>
+      </w:pPr>
+      <w:r>
+        <w:t xml:space="preserve">Welche Strategien würdest du vorschlagen, um die positiven Aspekte der KI zu maximieren und die Risiken zu minimieren?</w:t>
+      </w:r>
+    </w:p>
+    <w:p>
+      <w:pPr>
+        <w:numPr>
+          <w:ilvl w:val="0"/>
+          <w:numId w:val="1027"/>
+        </w:numPr>
+        <w:pStyle w:val="Compact"/>
+      </w:pPr>
+      <w:r>
+        <w:t xml:space="preserve">Wie fühlst du dich persönlich bezüglich der Zukunft von KI in der Bildung nach der Teilnahme am Rollenspiel?</w:t>
+      </w:r>
+    </w:p>
+    <w:bookmarkEnd w:id="88"/>
+    <w:bookmarkEnd w:id="89"/>
     <w:sectPr/>
   </w:body>
 </w:document>
@@ -2984,6 +4080,183 @@
     </w:lvlOverride>
   </w:num>
   <w:num w:numId="1004">
+    <w:abstractNumId w:val="991"/>
+  </w:num>
+  <w:num w:numId="1005">
+    <w:abstractNumId w:val="991"/>
+  </w:num>
+  <w:num w:numId="1006">
+    <w:abstractNumId w:val="991"/>
+  </w:num>
+  <w:num w:numId="1007">
+    <w:abstractNumId w:val="991"/>
+  </w:num>
+  <w:num w:numId="1008">
+    <w:abstractNumId w:val="991"/>
+  </w:num>
+  <w:num w:numId="1009">
+    <w:abstractNumId w:val="991"/>
+  </w:num>
+  <w:num w:numId="1010">
+    <w:abstractNumId w:val="991"/>
+  </w:num>
+  <w:num w:numId="1011">
+    <w:abstractNumId w:val="99411"/>
+    <w:lvlOverride w:ilvl="0">
+      <w:startOverride w:val="1"/>
+    </w:lvlOverride>
+    <w:lvlOverride w:ilvl="1">
+      <w:startOverride w:val="1"/>
+    </w:lvlOverride>
+    <w:lvlOverride w:ilvl="2">
+      <w:startOverride w:val="1"/>
+    </w:lvlOverride>
+    <w:lvlOverride w:ilvl="3">
+      <w:startOverride w:val="1"/>
+    </w:lvlOverride>
+    <w:lvlOverride w:ilvl="4">
+      <w:startOverride w:val="1"/>
+    </w:lvlOverride>
+    <w:lvlOverride w:ilvl="5">
+      <w:startOverride w:val="1"/>
+    </w:lvlOverride>
+    <w:lvlOverride w:ilvl="6">
+      <w:startOverride w:val="1"/>
+    </w:lvlOverride>
+    <w:lvlOverride w:ilvl="7">
+      <w:startOverride w:val="1"/>
+    </w:lvlOverride>
+    <w:lvlOverride w:ilvl="8">
+      <w:startOverride w:val="1"/>
+    </w:lvlOverride>
+  </w:num>
+  <w:num w:numId="1012">
+    <w:abstractNumId w:val="991"/>
+  </w:num>
+  <w:num w:numId="1013">
+    <w:abstractNumId w:val="991"/>
+  </w:num>
+  <w:num w:numId="1014">
+    <w:abstractNumId w:val="991"/>
+  </w:num>
+  <w:num w:numId="1015">
+    <w:abstractNumId w:val="99411"/>
+    <w:lvlOverride w:ilvl="0">
+      <w:startOverride w:val="1"/>
+    </w:lvlOverride>
+    <w:lvlOverride w:ilvl="1">
+      <w:startOverride w:val="1"/>
+    </w:lvlOverride>
+    <w:lvlOverride w:ilvl="2">
+      <w:startOverride w:val="1"/>
+    </w:lvlOverride>
+    <w:lvlOverride w:ilvl="3">
+      <w:startOverride w:val="1"/>
+    </w:lvlOverride>
+    <w:lvlOverride w:ilvl="4">
+      <w:startOverride w:val="1"/>
+    </w:lvlOverride>
+    <w:lvlOverride w:ilvl="5">
+      <w:startOverride w:val="1"/>
+    </w:lvlOverride>
+    <w:lvlOverride w:ilvl="6">
+      <w:startOverride w:val="1"/>
+    </w:lvlOverride>
+    <w:lvlOverride w:ilvl="7">
+      <w:startOverride w:val="1"/>
+    </w:lvlOverride>
+    <w:lvlOverride w:ilvl="8">
+      <w:startOverride w:val="1"/>
+    </w:lvlOverride>
+  </w:num>
+  <w:num w:numId="1016">
+    <w:abstractNumId w:val="991"/>
+  </w:num>
+  <w:num w:numId="1017">
+    <w:abstractNumId w:val="991"/>
+  </w:num>
+  <w:num w:numId="1018">
+    <w:abstractNumId w:val="991"/>
+  </w:num>
+  <w:num w:numId="1019">
+    <w:abstractNumId w:val="99411"/>
+    <w:lvlOverride w:ilvl="0">
+      <w:startOverride w:val="1"/>
+    </w:lvlOverride>
+    <w:lvlOverride w:ilvl="1">
+      <w:startOverride w:val="1"/>
+    </w:lvlOverride>
+    <w:lvlOverride w:ilvl="2">
+      <w:startOverride w:val="1"/>
+    </w:lvlOverride>
+    <w:lvlOverride w:ilvl="3">
+      <w:startOverride w:val="1"/>
+    </w:lvlOverride>
+    <w:lvlOverride w:ilvl="4">
+      <w:startOverride w:val="1"/>
+    </w:lvlOverride>
+    <w:lvlOverride w:ilvl="5">
+      <w:startOverride w:val="1"/>
+    </w:lvlOverride>
+    <w:lvlOverride w:ilvl="6">
+      <w:startOverride w:val="1"/>
+    </w:lvlOverride>
+    <w:lvlOverride w:ilvl="7">
+      <w:startOverride w:val="1"/>
+    </w:lvlOverride>
+    <w:lvlOverride w:ilvl="8">
+      <w:startOverride w:val="1"/>
+    </w:lvlOverride>
+  </w:num>
+  <w:num w:numId="1020">
+    <w:abstractNumId w:val="991"/>
+  </w:num>
+  <w:num w:numId="1021">
+    <w:abstractNumId w:val="991"/>
+  </w:num>
+  <w:num w:numId="1022">
+    <w:abstractNumId w:val="991"/>
+  </w:num>
+  <w:num w:numId="1023">
+    <w:abstractNumId w:val="99411"/>
+    <w:lvlOverride w:ilvl="0">
+      <w:startOverride w:val="1"/>
+    </w:lvlOverride>
+    <w:lvlOverride w:ilvl="1">
+      <w:startOverride w:val="1"/>
+    </w:lvlOverride>
+    <w:lvlOverride w:ilvl="2">
+      <w:startOverride w:val="1"/>
+    </w:lvlOverride>
+    <w:lvlOverride w:ilvl="3">
+      <w:startOverride w:val="1"/>
+    </w:lvlOverride>
+    <w:lvlOverride w:ilvl="4">
+      <w:startOverride w:val="1"/>
+    </w:lvlOverride>
+    <w:lvlOverride w:ilvl="5">
+      <w:startOverride w:val="1"/>
+    </w:lvlOverride>
+    <w:lvlOverride w:ilvl="6">
+      <w:startOverride w:val="1"/>
+    </w:lvlOverride>
+    <w:lvlOverride w:ilvl="7">
+      <w:startOverride w:val="1"/>
+    </w:lvlOverride>
+    <w:lvlOverride w:ilvl="8">
+      <w:startOverride w:val="1"/>
+    </w:lvlOverride>
+  </w:num>
+  <w:num w:numId="1024">
+    <w:abstractNumId w:val="991"/>
+  </w:num>
+  <w:num w:numId="1025">
+    <w:abstractNumId w:val="991"/>
+  </w:num>
+  <w:num w:numId="1026">
+    <w:abstractNumId w:val="991"/>
+  </w:num>
+  <w:num w:numId="1027">
     <w:abstractNumId w:val="99411"/>
     <w:lvlOverride w:ilvl="0">
       <w:startOverride w:val="1"/>

</xml_diff>

<commit_message>
änderungen von alev eingebaut...
</commit_message>
<xml_diff>
--- a/RoboLehrer an die Macht.docx
+++ b/RoboLehrer an die Macht.docx
@@ -7,7 +7,7 @@
         <w:pStyle w:val="Title"/>
       </w:pPr>
       <w:r>
-        <w:t xml:space="preserve">Robo-Lehrer an die Macht?</w:t>
+        <w:t xml:space="preserve">Robo-Lehrer*innen an die Macht?</w:t>
       </w:r>
     </w:p>
     <w:p>
@@ -23,7 +23,7 @@
         <w:pStyle w:val="Date"/>
       </w:pPr>
       <w:r>
-        <w:t xml:space="preserve">Juli 2024</w:t>
+        <w:t xml:space="preserve">November 2024</w:t>
       </w:r>
     </w:p>
     <w:sdt>
@@ -593,11 +593,7 @@
               <w:pStyle w:val="Compact"/>
             </w:pPr>
             <w:r>
-              <w:rPr>
-                <w:b/>
-                <w:bCs/>
-              </w:rPr>
-              <w:t xml:space="preserve">Geräte Mentor:</w:t>
+              <w:t xml:space="preserve">**Geräte Mentor*in:**</w:t>
             </w:r>
           </w:p>
         </w:tc>
@@ -625,7 +621,7 @@
                 <w:b/>
                 <w:bCs/>
               </w:rPr>
-              <w:t xml:space="preserve">Geräte Teilnehmer:</w:t>
+              <w:t xml:space="preserve">Geräte Teilnehmer*innen:</w:t>
             </w:r>
           </w:p>
         </w:tc>
@@ -824,13 +820,13 @@
       </w:r>
     </w:p>
     <w:bookmarkEnd w:id="33"/>
-    <w:bookmarkStart w:id="42" w:name="ki---was-ist-das-überhaupt"/>
+    <w:bookmarkStart w:id="42" w:name="ki---was-ist-das-überhaupt-30-minuten"/>
     <w:p>
       <w:pPr>
         <w:pStyle w:val="Heading1"/>
       </w:pPr>
       <w:r>
-        <w:t xml:space="preserve">KI - was ist das überhaupt?</w:t>
+        <w:t xml:space="preserve">KI - was ist das überhaupt? (30 Minuten)</w:t>
       </w:r>
     </w:p>
     <w:bookmarkStart w:id="34" w:name="willkommen"/>
@@ -1096,7 +1092,7 @@
           <w:b/>
           <w:bCs/>
         </w:rPr>
-        <w:t xml:space="preserve">Würdest du eine Operation an deinem Körper eher einer Künstlichen Intelligenz (KI) oder einer*m menschlichen Arzt*in anvertrauen?</w:t>
+        <w:t xml:space="preserve">Würdest du eine Operation an deinem Körper eher einer Künstlichen Intelligenz (KI) oder menschlichen Ärzt*innen anvertrauen?</w:t>
       </w:r>
     </w:p>
     <w:p>
@@ -1180,7 +1176,7 @@
           <w:b/>
           <w:bCs/>
         </w:rPr>
-        <w:t xml:space="preserve">Findest du Sprachassistenten wie beispielsweise Siri oder Alexa hilfreich?</w:t>
+        <w:t xml:space="preserve">Findest du Sprachassistenzen wie beispielsweise Siri oder Alexa hilfreich?</w:t>
       </w:r>
     </w:p>
     <w:p>
@@ -1353,22 +1349,22 @@
     <w:bookmarkEnd w:id="40"/>
     <w:bookmarkEnd w:id="41"/>
     <w:bookmarkEnd w:id="42"/>
-    <w:bookmarkStart w:id="56" w:name="Xbe3b40c14c787aa4ba7f363fcaf7175d5a65ed8"/>
+    <w:bookmarkStart w:id="55" w:name="Xce485db65e1c726ab87a105cb818d2d80908269"/>
     <w:p>
       <w:pPr>
         <w:pStyle w:val="Heading1"/>
       </w:pPr>
       <w:r>
-        <w:t xml:space="preserve">Lasst die Spiele beginnen: Das Rollenspiel!</w:t>
-      </w:r>
-    </w:p>
-    <w:bookmarkStart w:id="44" w:name="vorbereitung-rollenspiel"/>
+        <w:t xml:space="preserve">Lasst die Spiele beginnen: Das Rollenspiel! (60 Minuten)</w:t>
+      </w:r>
+    </w:p>
+    <w:bookmarkStart w:id="44" w:name="vorbereitung-rollenspiel---15-minuten"/>
     <w:p>
       <w:pPr>
         <w:pStyle w:val="Heading2"/>
       </w:pPr>
       <w:r>
-        <w:t xml:space="preserve">Vorbereitung Rollenspiel</w:t>
+        <w:t xml:space="preserve">Vorbereitung Rollenspiel - 15 Minuten</w:t>
       </w:r>
     </w:p>
     <w:bookmarkStart w:id="43" w:name="gruppeneinteilung"/>
@@ -1437,7 +1433,7 @@
         <w:pStyle w:val="FirstParagraph"/>
       </w:pPr>
       <w:r>
-        <w:t xml:space="preserve">Hier können die Schüler*innen ein System besprechen, das Hausaufgaben und Prüfungen automatisch bewertet. Sie können die Fairness, Genauigkeit und mögliche Vorurteile dieser Systeme hinterfragen und darüber diskutieren, wie sie die Rolle der Lehrer*innen und die Lernerfahrung der Schüler*innen beeinflussen können.</w:t>
+        <w:t xml:space="preserve">Hier können die Schüler*innen ein System besprechen, das Hausaufgaben und Prüfungen automatisch bewertet. Sie können die Fairness, Genauigkeit und möglichen Vorurteile dieser Systeme hinterfragen und darüber diskutieren, wie sie die Rolle der Lehrer*innen und die Lernerfahrung der Schüler*innen beeinflussen können.</w:t>
       </w:r>
     </w:p>
     <w:bookmarkEnd w:id="46"/>
@@ -1473,7 +1469,7 @@
         <w:pStyle w:val="FirstParagraph"/>
       </w:pPr>
       <w:r>
-        <w:t xml:space="preserve">In diesem Szenario wird KI im Geschichtsunterricht eingesetzt, um historische Persönlichkeiten und gewöhnliche Menschen aus verschiedenen Epochen zum Leben zu erwecken. Einerseits können fortschrittliche KI-Technologien, wie holographische Projektionen und Spracherkennung, virtuelle Charaktere erschaffen, die realistische und interaktive Lernerfahrungen ermöglichen, andererseits stellt sich die Frage woher die Daten kommen und welche Wahrheit die virtuellen Charaktere erzählen.</w:t>
+        <w:t xml:space="preserve">In diesem Szenario wird KI im Geschichtsunterricht eingesetzt, um historische Persönlichkeiten und gewöhnliche Menschen aus verschiedenen Epochen zum Leben zu erwecken. Einerseits können fortschrittliche KI-Technologien, wie holographische Projektionen und Spracherkennung, virtuelle Charaktere erschaffen, die realistische und interaktive Lernerfahrungen ermöglichen, andererseits stellt sich die Frage, woher die Daten kommen und welche Wahrheit die virtuellen Charaktere erzählen.</w:t>
       </w:r>
     </w:p>
     <w:bookmarkEnd w:id="48"/>
@@ -1673,13 +1669,13 @@
         <w:t xml:space="preserve">Rollenspiel</w:t>
       </w:r>
     </w:p>
-    <w:bookmarkStart w:id="52" w:name="diskussion-in-der-gruppe-30-minuten"/>
+    <w:bookmarkStart w:id="52" w:name="diskussion-in-der-gruppe---30-minuten"/>
     <w:p>
       <w:pPr>
         <w:pStyle w:val="Heading3"/>
       </w:pPr>
       <w:r>
-        <w:t xml:space="preserve">Diskussion in der Gruppe (30 Minuten)</w:t>
+        <w:t xml:space="preserve">Diskussion in der Gruppe - 30 Minuten</w:t>
       </w:r>
     </w:p>
     <w:p>
@@ -1687,7 +1683,7 @@
         <w:pStyle w:val="FirstParagraph"/>
       </w:pPr>
       <w:r>
-        <w:t xml:space="preserve">Die Gruppen haben nun 20 Minuten Zeit das Szenario zu bewerten.</w:t>
+        <w:t xml:space="preserve">Die Gruppen haben nun 30 Minuten Zeit das Szenario zu bewerten.</w:t>
       </w:r>
     </w:p>
     <w:p>
@@ -1743,7 +1739,7 @@
         </w:numPr>
       </w:pPr>
       <w:r>
-        <w:t xml:space="preserve">Negativ: Was wäre, aus meiner Perspektive, Risiken?</w:t>
+        <w:t xml:space="preserve">Negativ: Was wären, aus meiner Perspektive, Risiken?</w:t>
       </w:r>
     </w:p>
     <w:p>
@@ -1779,7 +1775,7 @@
         </w:numPr>
       </w:pPr>
       <w:r>
-        <w:t xml:space="preserve">Action Plan: was muss passieren, dass das positiv (Chance) oder negativ (Risiko) wird?</w:t>
+        <w:t xml:space="preserve">Action Plan: was muss passieren, dass der KI-Einsatz positiv (Chance) oder negativ (Risiko) wird?</w:t>
       </w:r>
     </w:p>
     <w:p>
@@ -1795,13 +1791,13 @@
       </w:r>
     </w:p>
     <w:bookmarkEnd w:id="52"/>
-    <w:bookmarkStart w:id="53" w:name="X8e43b8bd64385b304eea9c026697879d4c8d976"/>
+    <w:bookmarkStart w:id="53" w:name="X5035daa9348a01c82820c97582092993f356092"/>
     <w:p>
       <w:pPr>
         <w:pStyle w:val="Heading3"/>
       </w:pPr>
       <w:r>
-        <w:t xml:space="preserve">Interview mit jeweils einer*m Teilnehmer*in aus dem Rollen-Team (15 Minuten)</w:t>
+        <w:t xml:space="preserve">Interview mit jeweils einer*m Teilnehmer*in aus dem Rollen-Team - 15 Minuten</w:t>
       </w:r>
     </w:p>
     <w:p>
@@ -1828,32 +1824,14 @@
     </w:p>
     <w:bookmarkEnd w:id="53"/>
     <w:bookmarkEnd w:id="54"/>
-    <w:bookmarkStart w:id="55" w:name="reflektion-nachbesprechung-15-minuten"/>
-    <w:p>
-      <w:pPr>
-        <w:pStyle w:val="Heading2"/>
-      </w:pPr>
-      <w:r>
-        <w:t xml:space="preserve">Reflektion &amp; Nachbesprechung (15 Minuten)</w:t>
-      </w:r>
-    </w:p>
-    <w:p>
-      <w:pPr>
-        <w:pStyle w:val="FirstParagraph"/>
-      </w:pPr>
-      <w:r>
-        <w:t xml:space="preserve">Die Diskussion kann offen gestaltet werden.</w:t>
-      </w:r>
-    </w:p>
     <w:bookmarkEnd w:id="55"/>
-    <w:bookmarkEnd w:id="56"/>
-    <w:bookmarkStart w:id="62" w:name="X4f1bdcd117f91eb5b7a209ca0ca5ddeef169dcc"/>
+    <w:bookmarkStart w:id="61" w:name="szenario-persönliche-lernassistenz"/>
     <w:p>
       <w:pPr>
         <w:pStyle w:val="Heading1"/>
       </w:pPr>
       <w:r>
-        <w:t xml:space="preserve">Szenario: Persönliche Lernassistenz (Lernhelfer)</w:t>
+        <w:t xml:space="preserve">Szenario: Persönliche Lernassistenz</w:t>
       </w:r>
     </w:p>
     <w:p>
@@ -1865,18 +1843,18 @@
           <wp:inline>
             <wp:extent cx="5334000" cy="3048000"/>
             <wp:effectExtent b="0" l="0" r="0" t="0"/>
-            <wp:docPr descr="Szenario Lernassistenz" title="" id="58" name="Picture"/>
+            <wp:docPr descr="Szenario Lernassistenz" title="" id="57" name="Picture"/>
             <a:graphic>
               <a:graphicData uri="http://schemas.openxmlformats.org/drawingml/2006/picture">
                 <pic:pic>
                   <pic:nvPicPr>
-                    <pic:cNvPr descr="Szenario-Assistent.jpeg" id="59" name="Picture"/>
+                    <pic:cNvPr descr="Szenario-Assistent.jpeg" id="58" name="Picture"/>
                     <pic:cNvPicPr>
                       <a:picLocks noChangeArrowheads="1" noChangeAspect="1"/>
                     </pic:cNvPicPr>
                   </pic:nvPicPr>
                   <pic:blipFill>
-                    <a:blip r:embed="rId57"/>
+                    <a:blip r:embed="rId56"/>
                     <a:stretch>
                       <a:fillRect/>
                     </a:stretch>
@@ -1911,13 +1889,49 @@
         <w:t xml:space="preserve">Szenario Lernassistenz</w:t>
       </w:r>
     </w:p>
-    <w:bookmarkStart w:id="60" w:name="einführung-für-die-teilnehmer"/>
+    <w:p>
+      <w:pPr>
+        <w:pStyle w:val="BodyText"/>
+      </w:pPr>
+      <w:r>
+        <w:rPr>
+          <w:b/>
+          <w:bCs/>
+        </w:rPr>
+        <w:t xml:space="preserve">KI-generierte Bilder</w:t>
+      </w:r>
+      <w:r>
+        <w:rPr>
+          <w:b/>
+          <w:bCs/>
+        </w:rPr>
+        <w:t xml:space="preserve"> </w:t>
+      </w:r>
+    </w:p>
+    <w:p>
+      <w:pPr>
+        <w:pStyle w:val="BodyText"/>
+      </w:pPr>
+      <w:r>
+        <w:t xml:space="preserve">Alle Bilder in diesem Rollenspiel wurden mit DALL E hergestellt. Der Prompt für dieses Bild ist</w:t>
+      </w:r>
+      <w:r>
+        <w:t xml:space="preserve"> </w:t>
+      </w:r>
+      <w:r>
+        <w:t xml:space="preserve">“An illustration showing multiple students each accompanied by their own small friendly robot in a school setting”</w:t>
+      </w:r>
+      <w:r>
+        <w:t xml:space="preserve">. Diskutiert gerne welche Vorstellungen - beispielsweise von Geschlecht und Hautfarbe - die KI mit diesem Bild darstellt.</w:t>
+      </w:r>
+    </w:p>
+    <w:bookmarkStart w:id="59" w:name="einführung-für-die-teilnehmenden"/>
     <w:p>
       <w:pPr>
         <w:pStyle w:val="Heading2"/>
       </w:pPr>
       <w:r>
-        <w:t xml:space="preserve">Einführung für die Teilnehmer</w:t>
+        <w:t xml:space="preserve">Einführung für die Teilnehmenden</w:t>
       </w:r>
     </w:p>
     <w:p>
@@ -1925,141 +1939,145 @@
         <w:pStyle w:val="FirstParagraph"/>
       </w:pPr>
       <w:r>
-        <w:t xml:space="preserve">In dieser Situation werden neue KI-Lernassistenten im Schulalltag eingesetzt. Diese digitalen Helfer sind dafür da, jedem Schüler und jeder Schülerin beim Lernen zu helfen. Sie nutzen moderne Technik, um herauszufinden, was jeder Einzelne braucht.</w:t>
-      </w:r>
-    </w:p>
-    <w:p>
-      <w:pPr>
-        <w:pStyle w:val="BodyText"/>
-      </w:pPr>
-      <w:r>
-        <w:t xml:space="preserve">Die KI-Assistenten schauen genau, wie jeder Schüler und jede Schülerin lernt, was sie gut können und wo sie noch Hilfe brauchen. Sie geben dann passende Aufgaben, die genau auf den Schüler oder die Schülerin zugeschnitten sind. Das bedeutet, dass zwei Schüler im gleichen Fach unterschiedliche Aufgaben bekommen können, je nachdem, was für sie gerade wichtig ist.</w:t>
-      </w:r>
-    </w:p>
-    <w:p>
-      <w:pPr>
-        <w:pStyle w:val="BodyText"/>
-      </w:pPr>
-      <w:r>
-        <w:t xml:space="preserve">Ein wichtiger Punkt ist, dass die KI den Lernfortschritt genau verfolgt. Wenn ein Schüler in einem Bereich Probleme hat, bietet die KI sofort Hilfe oder zusätzliche Erklärungen an. Sie merkt sich auch Erfolge, was motivieren kann.</w:t>
-      </w:r>
-    </w:p>
-    <w:p>
-      <w:pPr>
-        <w:pStyle w:val="BodyText"/>
-      </w:pPr>
-      <w:r>
-        <w:t xml:space="preserve">Außerdem helfen die KI-Assistenten dabei, den Lernplan zu organisieren. Sie erstellen Pläne, die auf die Ziele und den Zeitplan des Schülers abgestimmt sind. Sie erinnern auch an Aufgaben, Prüfungen oder Abgabetermine, damit die Schüler nichts vergessen.</w:t>
-      </w:r>
-    </w:p>
-    <w:p>
-      <w:pPr>
-        <w:pStyle w:val="BodyText"/>
-      </w:pPr>
-      <w:r>
-        <w:t xml:space="preserve">Diese KI-Lernassistenten sollen die Lehrer nicht ersetzen, sondern ihnen helfen. Sie geben den Lehrern genaue Informationen darüber, wie jeder Schüler lernt, damit die Lehrer besser helfen können.</w:t>
+        <w:t xml:space="preserve">In diesem Szenario werden neue KI-Lernassistenzen im Schulalltag eingesetzt. Diese digitalen Helfer sind dafür da, jedem Schüler und jeder Schülerin beim Lernen zu helfen. Die moderne Technik soll herausfinden, was jede Einzelne braucht.</w:t>
+      </w:r>
+    </w:p>
+    <w:p>
+      <w:pPr>
+        <w:pStyle w:val="BodyText"/>
+      </w:pPr>
+      <w:r>
+        <w:t xml:space="preserve">Die KI-Assistenzen schauen genau, wie jede Person lernt, was sie gut können und wo sie noch Hilfe brauchen. Sie geben dann passende Aufgaben, die genau auf die Person zugeschnitten sind. Das bedeutet, dass zwei Schüler*innen im gleichen Fach unterschiedliche Aufgaben bekommen können, je nachdem, was für sie gerade wichtig ist.</w:t>
+      </w:r>
+    </w:p>
+    <w:p>
+      <w:pPr>
+        <w:pStyle w:val="BodyText"/>
+      </w:pPr>
+      <w:r>
+        <w:t xml:space="preserve">Ein wichtiger Punkt ist, dass die KI den Lernfortschritt genau verfolgt. Wenn eine Person in einem Bereich Probleme hat, bietet die KI sofort Hilfe oder zusätzliche Erklärungen an. Sie merkt sich auch Erfolge, was motivieren kann.</w:t>
+      </w:r>
+    </w:p>
+    <w:p>
+      <w:pPr>
+        <w:pStyle w:val="BodyText"/>
+      </w:pPr>
+      <w:r>
+        <w:t xml:space="preserve">Außerdem helfen die KI-Assistenzen dabei, den Lernplan zu organisieren. Sie erstellen Pläne, die auf die Ziele und den Zeitplan der jeweiligen Schüler*in abgestimmt sind. Sie erinnern auch an Aufgaben, Prüfungen oder Abgabetermine, damit die Schüler*innen nichts vergessen.</w:t>
+      </w:r>
+    </w:p>
+    <w:p>
+      <w:pPr>
+        <w:pStyle w:val="BodyText"/>
+      </w:pPr>
+      <w:r>
+        <w:t xml:space="preserve">Diese KI-Lernassistenzen sollen Lehrkräfte nicht ersetzen, sondern ihnen helfen. Sie geben den Lehrer*innen genaue Informationen darüber, wie jede*r Schüler*in lernt, damit die Lehrer*innen besser helfen können.</w:t>
+      </w:r>
+    </w:p>
+    <w:bookmarkEnd w:id="59"/>
+    <w:bookmarkStart w:id="60" w:name="zusammenfassung"/>
+    <w:p>
+      <w:pPr>
+        <w:pStyle w:val="Heading2"/>
+      </w:pPr>
+      <w:r>
+        <w:t xml:space="preserve">Zusammenfassung</w:t>
+      </w:r>
+    </w:p>
+    <w:p>
+      <w:pPr>
+        <w:pStyle w:val="FirstParagraph"/>
+      </w:pPr>
+      <w:r>
+        <w:t xml:space="preserve">Was die KI-Lernassistenzen können:</w:t>
+      </w:r>
+    </w:p>
+    <w:p>
+      <w:pPr>
+        <w:pStyle w:val="Compact"/>
+        <w:numPr>
+          <w:ilvl w:val="0"/>
+          <w:numId w:val="1004"/>
+        </w:numPr>
+      </w:pPr>
+      <w:r>
+        <w:t xml:space="preserve">Sie lernen, wie jede Person am besten lernt.</w:t>
+      </w:r>
+    </w:p>
+    <w:p>
+      <w:pPr>
+        <w:pStyle w:val="Compact"/>
+        <w:numPr>
+          <w:ilvl w:val="0"/>
+          <w:numId w:val="1004"/>
+        </w:numPr>
+      </w:pPr>
+      <w:r>
+        <w:t xml:space="preserve">Sie geben einzelnen Schüler*innen passende Aufgaben.</w:t>
+      </w:r>
+    </w:p>
+    <w:p>
+      <w:pPr>
+        <w:pStyle w:val="Compact"/>
+        <w:numPr>
+          <w:ilvl w:val="0"/>
+          <w:numId w:val="1004"/>
+        </w:numPr>
+      </w:pPr>
+      <w:r>
+        <w:t xml:space="preserve">Sie merken, wenn ein Mensch Hilfe braucht und erklären dann mehr.</w:t>
+      </w:r>
+    </w:p>
+    <w:p>
+      <w:pPr>
+        <w:pStyle w:val="Compact"/>
+        <w:numPr>
+          <w:ilvl w:val="0"/>
+          <w:numId w:val="1004"/>
+        </w:numPr>
+      </w:pPr>
+      <w:r>
+        <w:t xml:space="preserve">Sie loben Schüler*innen für gute Leistungen.</w:t>
+      </w:r>
+    </w:p>
+    <w:p>
+      <w:pPr>
+        <w:pStyle w:val="Compact"/>
+        <w:numPr>
+          <w:ilvl w:val="0"/>
+          <w:numId w:val="1004"/>
+        </w:numPr>
+      </w:pPr>
+      <w:r>
+        <w:t xml:space="preserve">Sie helfen beim Planen des Lernens.</w:t>
+      </w:r>
+    </w:p>
+    <w:p>
+      <w:pPr>
+        <w:pStyle w:val="Compact"/>
+        <w:numPr>
+          <w:ilvl w:val="0"/>
+          <w:numId w:val="1004"/>
+        </w:numPr>
+      </w:pPr>
+      <w:r>
+        <w:t xml:space="preserve">Sie erinnern an wichtige Termine.</w:t>
+      </w:r>
+    </w:p>
+    <w:p>
+      <w:pPr>
+        <w:pStyle w:val="Compact"/>
+        <w:numPr>
+          <w:ilvl w:val="0"/>
+          <w:numId w:val="1004"/>
+        </w:numPr>
+      </w:pPr>
+      <w:r>
+        <w:t xml:space="preserve">Sie hilft den Lehrkräften, einzelne Schüler*innen besser zu unterstützen.</w:t>
       </w:r>
     </w:p>
     <w:bookmarkEnd w:id="60"/>
-    <w:bookmarkStart w:id="61" w:name="zusammenfassung"/>
-    <w:p>
-      <w:pPr>
-        <w:pStyle w:val="Heading2"/>
-      </w:pPr>
-      <w:r>
-        <w:t xml:space="preserve">Zusammenfassung</w:t>
-      </w:r>
-    </w:p>
-    <w:p>
-      <w:pPr>
-        <w:pStyle w:val="FirstParagraph"/>
-      </w:pPr>
-      <w:r>
-        <w:t xml:space="preserve">Was die KI-Lernhelfer können:</w:t>
-      </w:r>
-    </w:p>
-    <w:p>
-      <w:pPr>
-        <w:pStyle w:val="Compact"/>
-        <w:numPr>
-          <w:ilvl w:val="0"/>
-          <w:numId w:val="1004"/>
-        </w:numPr>
-      </w:pPr>
-      <w:r>
-        <w:t xml:space="preserve">Sie lernen, wie jede Person am besten lernt.</w:t>
-      </w:r>
-    </w:p>
-    <w:p>
-      <w:pPr>
-        <w:pStyle w:val="Compact"/>
-        <w:numPr>
-          <w:ilvl w:val="0"/>
-          <w:numId w:val="1004"/>
-        </w:numPr>
-      </w:pPr>
-      <w:r>
-        <w:t xml:space="preserve">Sie geben einzelnen Schüler passende Aufgaben.</w:t>
-      </w:r>
-    </w:p>
-    <w:p>
-      <w:pPr>
-        <w:pStyle w:val="Compact"/>
-        <w:numPr>
-          <w:ilvl w:val="0"/>
-          <w:numId w:val="1004"/>
-        </w:numPr>
-      </w:pPr>
-      <w:r>
-        <w:t xml:space="preserve">Sie merken, wenn Schüler Hilfe brauchen und erklären dann mehr.</w:t>
-      </w:r>
-    </w:p>
-    <w:p>
-      <w:pPr>
-        <w:pStyle w:val="Compact"/>
-        <w:numPr>
-          <w:ilvl w:val="0"/>
-          <w:numId w:val="1004"/>
-        </w:numPr>
-      </w:pPr>
-      <w:r>
-        <w:t xml:space="preserve">Sie loben Schüler für gute Leistungen.</w:t>
-      </w:r>
-    </w:p>
-    <w:p>
-      <w:pPr>
-        <w:pStyle w:val="Compact"/>
-        <w:numPr>
-          <w:ilvl w:val="0"/>
-          <w:numId w:val="1004"/>
-        </w:numPr>
-      </w:pPr>
-      <w:r>
-        <w:t xml:space="preserve">Sie helfen beim Planen des Lernens.</w:t>
-      </w:r>
-    </w:p>
-    <w:p>
-      <w:pPr>
-        <w:pStyle w:val="Compact"/>
-        <w:numPr>
-          <w:ilvl w:val="0"/>
-          <w:numId w:val="1004"/>
-        </w:numPr>
-      </w:pPr>
-      <w:r>
-        <w:t xml:space="preserve">Sie erinnern an wichtige Termine.</w:t>
-      </w:r>
-    </w:p>
-    <w:p>
-      <w:pPr>
-        <w:pStyle w:val="FirstParagraph"/>
-      </w:pPr>
-      <w:r>
-        <w:t xml:space="preserve">Die KI-Lernassistenz ersetzt keine Lehrkräfte. Sie hilft den Lehrkräften, jeden einzelnen Schüler besser zu verstehen und zu unterstützen.</w:t>
-      </w:r>
-    </w:p>
     <w:bookmarkEnd w:id="61"/>
-    <w:bookmarkEnd w:id="62"/>
     <w:bookmarkStart w:id="67" w:name="X1446004303d13905465a63f89e13cd4a5b88efb"/>
     <w:p>
       <w:pPr>
@@ -2078,18 +2096,18 @@
           <wp:inline>
             <wp:extent cx="5334000" cy="3049063"/>
             <wp:effectExtent b="0" l="0" r="0" t="0"/>
-            <wp:docPr descr="Szenario Lernassistenz" title="" id="64" name="Picture"/>
+            <wp:docPr descr="Szenario Lernassistenz" title="" id="63" name="Picture"/>
             <a:graphic>
               <a:graphicData uri="http://schemas.openxmlformats.org/drawingml/2006/picture">
                 <pic:pic>
                   <pic:nvPicPr>
-                    <pic:cNvPr descr="Szenario-Bewertung.jpeg" id="65" name="Picture"/>
+                    <pic:cNvPr descr="Szenario-Bewertung.jpeg" id="64" name="Picture"/>
                     <pic:cNvPicPr>
                       <a:picLocks noChangeArrowheads="1" noChangeAspect="1"/>
                     </pic:cNvPicPr>
                   </pic:nvPicPr>
                   <pic:blipFill>
-                    <a:blip r:embed="rId63"/>
+                    <a:blip r:embed="rId62"/>
                     <a:stretch>
                       <a:fillRect/>
                     </a:stretch>
@@ -2124,13 +2142,40 @@
         <w:t xml:space="preserve">Szenario Lernassistenz</w:t>
       </w:r>
     </w:p>
-    <w:bookmarkStart w:id="66" w:name="einführung-für-die-teilnehmer-1"/>
+    <w:p>
+      <w:pPr>
+        <w:pStyle w:val="BodyText"/>
+      </w:pPr>
+      <w:r>
+        <w:rPr>
+          <w:b/>
+          <w:bCs/>
+        </w:rPr>
+        <w:t xml:space="preserve">KI-generierte Bilder</w:t>
+      </w:r>
+      <w:r>
+        <w:rPr>
+          <w:b/>
+          <w:bCs/>
+        </w:rPr>
+        <w:t xml:space="preserve"> </w:t>
+      </w:r>
+    </w:p>
+    <w:p>
+      <w:pPr>
+        <w:pStyle w:val="BodyText"/>
+      </w:pPr>
+      <w:r>
+        <w:t xml:space="preserve">Alle Bilder in diesem Rollenspiel wurden mit DALL E hergestellt.</w:t>
+      </w:r>
+    </w:p>
+    <w:bookmarkStart w:id="65" w:name="einführung-für-die-teilnehmenden-1"/>
     <w:p>
       <w:pPr>
         <w:pStyle w:val="Heading2"/>
       </w:pPr>
       <w:r>
-        <w:t xml:space="preserve">Einführung für die Teilnehmer</w:t>
+        <w:t xml:space="preserve">Einführung für die Teilnehmenden</w:t>
       </w:r>
     </w:p>
     <w:p>
@@ -2138,15 +2183,15 @@
         <w:pStyle w:val="FirstParagraph"/>
       </w:pPr>
       <w:r>
-        <w:t xml:space="preserve">In diesem Szenario benutzen Schulen KI (Künstliche Intelligenz) zum Bewerten von Hausaufgaben, Tests und Prüfungen. Die KI-Programme können Antworten schnell prüfen und bewerten.</w:t>
-      </w:r>
-    </w:p>
-    <w:p>
-      <w:pPr>
-        <w:pStyle w:val="BodyText"/>
-      </w:pPr>
-      <w:r>
-        <w:t xml:space="preserve">Das System ist mit dem digitalen Lernprogramm der Schule verbunden. Schüler bekommen sofort eine Bewertung, nachdem sie ihre Arbeit abgegeben haben. Die Bewertung zeigt Fehler und gibt Tipps zur Verbesserung.</w:t>
+        <w:t xml:space="preserve">In diesem Szenario benutzen Schulen Künstliche Intelligenz (KI) zum Bewerten von Hausaufgaben, Tests und Prüfungen. Die KI-Programme können Antworten schnell prüfen und bewerten.</w:t>
+      </w:r>
+    </w:p>
+    <w:p>
+      <w:pPr>
+        <w:pStyle w:val="BodyText"/>
+      </w:pPr>
+      <w:r>
+        <w:t xml:space="preserve">Das System ist mit dem digitalen Lernprogramm der Schule verbunden. Schüler*innen bekommen sofort eine Bewertung, nachdem sie ihre Arbeit abgegeben haben. Die Bewertung zeigt Fehler und gibt Tipps zur Verbesserung.</w:t>
       </w:r>
     </w:p>
     <w:p>
@@ -2157,9 +2202,19 @@
         <w:t xml:space="preserve">Die KI bewertet alle Arbeiten gleich, egal wer sie geschrieben hat. Sie kann verschiedene Aufgabentypen bewerten, von einfachen Fragen bis zu längeren Texten.</w:t>
       </w:r>
     </w:p>
-    <w:p>
-      <w:pPr>
-        <w:pStyle w:val="BodyText"/>
+    <w:bookmarkEnd w:id="65"/>
+    <w:bookmarkStart w:id="66" w:name="zusammenfassung-1"/>
+    <w:p>
+      <w:pPr>
+        <w:pStyle w:val="Heading2"/>
+      </w:pPr>
+      <w:r>
+        <w:t xml:space="preserve">Zusammenfassung</w:t>
+      </w:r>
+    </w:p>
+    <w:p>
+      <w:pPr>
+        <w:pStyle w:val="FirstParagraph"/>
       </w:pPr>
       <w:r>
         <w:t xml:space="preserve">Ziele des Systems sind:</w:t>
@@ -2174,7 +2229,7 @@
         </w:numPr>
       </w:pPr>
       <w:r>
-        <w:t xml:space="preserve">Lehrkräfte zu entlasten, damit sie mehr Zeit zum Unterrichten haben</w:t>
+        <w:t xml:space="preserve">Lehrkräfte zu entlasten, damit sie mehr Zeit zum Unterrichten haben.</w:t>
       </w:r>
     </w:p>
     <w:p>
@@ -2186,7 +2241,7 @@
         </w:numPr>
       </w:pPr>
       <w:r>
-        <w:t xml:space="preserve">Schüler schnelles und faires Feedback zu geben, um besser zu lernen</w:t>
+        <w:t xml:space="preserve">Schüler*innen schnelles und faires Feedback zu geben, um besser zu lernen.</w:t>
       </w:r>
     </w:p>
     <w:bookmarkEnd w:id="66"/>
@@ -2255,13 +2310,49 @@
         <w:t xml:space="preserve">Szenario Lernassistenz</w:t>
       </w:r>
     </w:p>
-    <w:bookmarkStart w:id="71" w:name="einführung-für-die-teilnehmer-2"/>
+    <w:p>
+      <w:pPr>
+        <w:pStyle w:val="BodyText"/>
+      </w:pPr>
+      <w:r>
+        <w:rPr>
+          <w:b/>
+          <w:bCs/>
+        </w:rPr>
+        <w:t xml:space="preserve">KI-generierte Bilder</w:t>
+      </w:r>
+      <w:r>
+        <w:rPr>
+          <w:b/>
+          <w:bCs/>
+        </w:rPr>
+        <w:t xml:space="preserve"> </w:t>
+      </w:r>
+    </w:p>
+    <w:p>
+      <w:pPr>
+        <w:pStyle w:val="BodyText"/>
+      </w:pPr>
+      <w:r>
+        <w:t xml:space="preserve">Alle Bilder in diesem Rollenspiel wurden mit DALL E hergestellt. Der Prompt für dieses Bild ist</w:t>
+      </w:r>
+      <w:r>
+        <w:t xml:space="preserve"> </w:t>
+      </w:r>
+      <w:r>
+        <w:t xml:space="preserve">“An illustration depicting a school where cameras monitor the entire premises ensuring the safety of students. Robots and screens are present throughout”</w:t>
+      </w:r>
+      <w:r>
+        <w:t xml:space="preserve">. Diskutiert gerne welche Vorstellungen - beispielsweise von Geschlecht und Hautfarbe - die KI mit diesem Bild darstellt.</w:t>
+      </w:r>
+    </w:p>
+    <w:bookmarkStart w:id="71" w:name="einführung-für-die-teilnehmenden-2"/>
     <w:p>
       <w:pPr>
         <w:pStyle w:val="Heading2"/>
       </w:pPr>
       <w:r>
-        <w:t xml:space="preserve">Einführung für die Teilnehmer</w:t>
+        <w:t xml:space="preserve">Einführung für die Teilnehmenden</w:t>
       </w:r>
     </w:p>
     <w:p>
@@ -2269,27 +2360,27 @@
         <w:pStyle w:val="FirstParagraph"/>
       </w:pPr>
       <w:r>
-        <w:t xml:space="preserve">In einem modernen Schulgebäude, das mit der neuesten Technik ausgestattet ist, wird Künstliche Intelligenz (KI) genutzt, um für Sicherheit und Ordnung zu sorgen und das Verhalten der Schüler zu überwachen. Überall im Gebäude gibt es Kameras und Sensoren, die das Geschehen in Echtzeit beobachten und auswerten. Diese Systeme können bestimmte Verhaltensweisen erkennen und, wenn nötig, Alarm auslösen oder die Lehrer informieren.</w:t>
-      </w:r>
-    </w:p>
-    <w:p>
-      <w:pPr>
-        <w:pStyle w:val="BodyText"/>
-      </w:pPr>
-      <w:r>
-        <w:t xml:space="preserve">In den Klassenzimmern helfen interaktive Bildschirme und KI-Systeme dabei, den Unterricht zu unterstützen. Sie stellen Informationen bereit und erinnern an wichtige Termine. Die KI-Systeme überwachen auch die Anwesenheit und Aufmerksamkeit der Schüler und reagieren, wenn etwas Ungewöhnliches passiert.</w:t>
-      </w:r>
-    </w:p>
-    <w:p>
-      <w:pPr>
-        <w:pStyle w:val="BodyText"/>
-      </w:pPr>
-      <w:r>
-        <w:t xml:space="preserve">Die Schule setzt diese Technik ein, um eine sichere und produktive Lernumgebung zu schaffen. Ziel ist es, Störungen zu reduzieren, das Lernen zu verbessern und frühzeitig Probleme wie Mobbing oder emotionale Schwierigkeiten bei Schülern zu erkennen.</w:t>
+        <w:t xml:space="preserve">In einem modernen Schulgebäude, das mit der neuesten Technik ausgestattet ist, wird Künstliche Intelligenz (KI) genutzt, um für Sicherheit und Ordnung zu sorgen und das Verhalten der Schüler*innen zu überwachen. Überall im Gebäude gibt es Kameras und Sensoren, die das Geschehen in Echtzeit beobachten und auswerten. Diese Systeme können bestimmte Verhaltensweisen erkennen und, wenn nötig, Alarm auslösen oder die Lehrer*innen informieren.</w:t>
+      </w:r>
+    </w:p>
+    <w:p>
+      <w:pPr>
+        <w:pStyle w:val="BodyText"/>
+      </w:pPr>
+      <w:r>
+        <w:t xml:space="preserve">In den Klassenzimmern helfen interaktive Bildschirme und KI-Systeme dabei, den Unterricht zu unterstützen. Sie stellen Informationen bereit und erinnern an wichtige Termine. Die KI-Systeme überwachen auch die Anwesenheit und Aufmerksamkeit der Schüler*innen und reagieren, wenn etwas Ungewöhnliches passiert.</w:t>
+      </w:r>
+    </w:p>
+    <w:p>
+      <w:pPr>
+        <w:pStyle w:val="BodyText"/>
+      </w:pPr>
+      <w:r>
+        <w:t xml:space="preserve">Die Schule setzt diese Technik ein, um eine sichere und produktive Lernumgebung zu schaffen. Ziel ist es, Störungen zu reduzieren, das Lernen zu verbessern und frühzeitig Probleme wie Mobbing oder emotionale Schwierigkeiten bei Schüler*innen zu erkennen.</w:t>
       </w:r>
     </w:p>
     <w:bookmarkEnd w:id="71"/>
-    <w:bookmarkStart w:id="72" w:name="zusammenfassung-1"/>
+    <w:bookmarkStart w:id="72" w:name="zusammenfassung-2"/>
     <w:p>
       <w:pPr>
         <w:pStyle w:val="Heading2"/>
@@ -2303,7 +2394,7 @@
         <w:pStyle w:val="FirstParagraph"/>
       </w:pPr>
       <w:r>
-        <w:t xml:space="preserve">In dieser Situation gibt es eine moderne Schule mit viel Technik. Die Schule nutzt KI (Künstliche Intelligenz), um auf die Schüler aufzupassen und deren Verhalten zu beobachten.</w:t>
+        <w:t xml:space="preserve">In diesem Szenario gibt es eine moderne Schule mit viel Technik. Die Schule nutzt KI, um auf die Schüler*innen aufzupassen und deren Verhalten zu beobachten.</w:t>
       </w:r>
       <w:r>
         <w:t xml:space="preserve"> </w:t>
@@ -2357,7 +2448,7 @@
         </w:numPr>
       </w:pPr>
       <w:r>
-        <w:t xml:space="preserve">Die KI achtet darauf, ob Schüler mitmachen und aufpassen.</w:t>
+        <w:t xml:space="preserve">Die KI achtet darauf, ob Schüler*innen mitmachen und aufpassen.</w:t>
       </w:r>
     </w:p>
     <w:p>
@@ -2365,7 +2456,7 @@
         <w:pStyle w:val="FirstParagraph"/>
       </w:pPr>
       <w:r>
-        <w:t xml:space="preserve">Ziele der Schule:</w:t>
+        <w:t xml:space="preserve">Ziele der Schule sind:</w:t>
       </w:r>
     </w:p>
     <w:p>
@@ -2377,7 +2468,7 @@
         </w:numPr>
       </w:pPr>
       <w:r>
-        <w:t xml:space="preserve">Ein sicherer Ort zum Lernen sein</w:t>
+        <w:t xml:space="preserve">ein sicherer Ort zum Lernen zu sein.</w:t>
       </w:r>
     </w:p>
     <w:p>
@@ -2389,7 +2480,7 @@
         </w:numPr>
       </w:pPr>
       <w:r>
-        <w:t xml:space="preserve">Störungen verhindern</w:t>
+        <w:t xml:space="preserve">Störungen zu verhindern.</w:t>
       </w:r>
     </w:p>
     <w:p>
@@ -2401,7 +2492,7 @@
         </w:numPr>
       </w:pPr>
       <w:r>
-        <w:t xml:space="preserve">Probleme wie Mobbing früh erkennen</w:t>
+        <w:t xml:space="preserve">Probleme wie Mobbing früh zu erkennen.</w:t>
       </w:r>
     </w:p>
     <w:p>
@@ -2409,7 +2500,7 @@
         <w:pStyle w:val="FirstParagraph"/>
       </w:pPr>
       <w:r>
-        <w:t xml:space="preserve">Die Schule möchte so das Lernen verbessern. Aber es ist wichtig zu wissen, dass die Schüler dabei die ganze Zeit beobachtet werden.</w:t>
+        <w:t xml:space="preserve">Die Schule möchte mit KI das Lernen verbessern. Aber es ist wichtig zu wissen, dass die Schüler*innen dabei die ganze Zeit beobachtet werden.</w:t>
       </w:r>
     </w:p>
     <w:bookmarkEnd w:id="72"/>
@@ -2478,13 +2569,40 @@
         <w:t xml:space="preserve">Szenario Lernassistenz</w:t>
       </w:r>
     </w:p>
-    <w:bookmarkStart w:id="77" w:name="einführung-für-die-teilnehmer-3"/>
+    <w:p>
+      <w:pPr>
+        <w:pStyle w:val="BodyText"/>
+      </w:pPr>
+      <w:r>
+        <w:rPr>
+          <w:b/>
+          <w:bCs/>
+        </w:rPr>
+        <w:t xml:space="preserve">KI-generierte Bilder</w:t>
+      </w:r>
+      <w:r>
+        <w:rPr>
+          <w:b/>
+          <w:bCs/>
+        </w:rPr>
+        <w:t xml:space="preserve"> </w:t>
+      </w:r>
+    </w:p>
+    <w:p>
+      <w:pPr>
+        <w:pStyle w:val="BodyText"/>
+      </w:pPr>
+      <w:r>
+        <w:t xml:space="preserve">Alle Bilder in diesem Rollenspiel wurden mit DALL E hergestellt. Diskutiert gerne welche Vorstellungen von Schule und Schüler*innen die KI mit diesem Bild darstellt.</w:t>
+      </w:r>
+    </w:p>
+    <w:bookmarkStart w:id="77" w:name="einführung-für-die-teilnehmenden-3"/>
     <w:p>
       <w:pPr>
         <w:pStyle w:val="Heading2"/>
       </w:pPr>
       <w:r>
-        <w:t xml:space="preserve">Einführung für die Teilnehmer</w:t>
+        <w:t xml:space="preserve">Einführung für die Teilnehmenden</w:t>
       </w:r>
     </w:p>
     <w:p>
@@ -2492,17 +2610,31 @@
         <w:pStyle w:val="FirstParagraph"/>
       </w:pPr>
       <w:r>
-        <w:t xml:space="preserve">In diesem Szenario wird eine fortschrittliche KI-Technologie im Geschichtsunterricht eingesetzt, um ein spannendes und realistisches Lernerlebnis zu bieten. Mit dieser KI können die Schüler virtuell mit historischen Figuren sprechen, egal ob es sich um berühmte Persönlichkeiten oder um normale Menschen aus verschiedenen Zeiten handelt. Die Schüler können diesen Figuren direkt Fragen stellen und sich über wichtige Ereignisse, das Alltagsleben oder die Kultur der jeweiligen Zeit unterhalten. Diese Methode soll dazu beitragen, dass die Geschichte lebendig wird und die Schüler ein besseres Verständnis für historische Zusammenhänge bekommen.</w:t>
+        <w:t xml:space="preserve">In diesem Szenario wird eine fortschrittliche KI-Technologie im Geschichtsunterricht eingesetzt, um ein spannendes und realistisches Lernerlebnis zu bieten. Mit dieser KI können die Schüler*innen virtuell mit historischen Figuren sprechen, egal ob es sich um berühmte Persönlichkeiten oder um normale Menschen aus verschiedenen Zeiten handelt. Die Schüler*innen können diesen Figuren direkt Fragen stellen und sich über wichtige Ereignisse, das Alltagsleben oder die Kultur der jeweiligen Zeit unterhalten. Diese Methode soll dazu beitragen, dass Geschichte lebendig wird und die Schüler*innen ein besseres Verständnis für historische Zusammenhänge bekommen.</w:t>
+      </w:r>
+    </w:p>
+    <w:p>
+      <w:pPr>
+        <w:pStyle w:val="BodyText"/>
+      </w:pPr>
+      <w:r>
+        <w:t xml:space="preserve">Ein Beispiel:</w:t>
+      </w:r>
+      <w:r>
+        <w:t xml:space="preserve"> </w:t>
+      </w:r>
+      <w:r>
+        <w:t xml:space="preserve">Du lernst über das alte Ägypten. Die KI bringt dich in eine virtuelle Welt am Nil. Dort triffst du Kleopatra. Du kannst sie fragen, wie es war, Königin zu sein oder wie ein Tag im Palast ablief. Ziel ist es, Geschichte spannend und lebendig zu machen.</w:t>
       </w:r>
     </w:p>
     <w:bookmarkEnd w:id="77"/>
-    <w:bookmarkStart w:id="78" w:name="X9110d089b78627ef71622a71b4aa702faba9bd9"/>
+    <w:bookmarkStart w:id="78" w:name="zusammenfassung-3"/>
     <w:p>
       <w:pPr>
         <w:pStyle w:val="Heading2"/>
       </w:pPr>
       <w:r>
-        <w:t xml:space="preserve">Zusammenfassung KI-Zeitreise im Geschichtsunterricht</w:t>
+        <w:t xml:space="preserve">Zusammenfassung</w:t>
       </w:r>
     </w:p>
     <w:p>
@@ -2510,13 +2642,13 @@
         <w:pStyle w:val="FirstParagraph"/>
       </w:pPr>
       <w:r>
-        <w:t xml:space="preserve">In dieser Situation nutzt der Geschichtsunterricht eine neue KI-Technik. Sie lässt Schüler mit Menschen aus der Vergangenheit</w:t>
+        <w:t xml:space="preserve">In diesem Szenario nutzt der Geschichtsunterricht eine neue KI-Technik. Sie lässt Schüler*innen mit Menschen aus der Vergangenheit</w:t>
       </w:r>
       <w:r>
         <w:t xml:space="preserve"> </w:t>
       </w:r>
       <w:r>
-        <w:t xml:space="preserve">“sprechen”</w:t>
+        <w:t xml:space="preserve">‘sprechen’</w:t>
       </w:r>
       <w:r>
         <w:t xml:space="preserve">.</w:t>
@@ -2537,7 +2669,7 @@
         </w:numPr>
       </w:pPr>
       <w:r>
-        <w:t xml:space="preserve">Schüler tauchen in eine virtuelle Welt ein.</w:t>
+        <w:t xml:space="preserve">Schüler*innen tauchen in eine virtuelle Welt ein.</w:t>
       </w:r>
     </w:p>
     <w:p>
@@ -2574,37 +2706,17 @@
       </w:pPr>
       <w:r>
         <w:t xml:space="preserve">Sie lernen, wie das Leben früher war.</w:t>
-      </w:r>
-    </w:p>
-    <w:p>
-      <w:pPr>
-        <w:pStyle w:val="FirstParagraph"/>
-      </w:pPr>
-      <w:r>
-        <w:t xml:space="preserve">Ein Beispiel:</w:t>
-      </w:r>
-      <w:r>
-        <w:t xml:space="preserve"> </w:t>
-      </w:r>
-      <w:r>
-        <w:t xml:space="preserve">Du lernst über das alte Ägypten. Die KI bringt dich in eine virtuelle Welt am Nil. Dort triffst du Kleopatra. Du kannst sie fragen, wie es war, Königin zu sein oder wie ein Tag im Palast ablief.</w:t>
-      </w:r>
-      <w:r>
-        <w:t xml:space="preserve"> </w:t>
-      </w:r>
-      <w:r>
-        <w:t xml:space="preserve">Ziel ist es, Geschichte spannend und lebendig zu machen.</w:t>
       </w:r>
     </w:p>
     <w:bookmarkEnd w:id="78"/>
     <w:bookmarkEnd w:id="79"/>
-    <w:bookmarkStart w:id="87" w:name="das-interview"/>
+    <w:bookmarkStart w:id="86" w:name="das-interview-15-minuten"/>
     <w:p>
       <w:pPr>
         <w:pStyle w:val="Heading1"/>
       </w:pPr>
       <w:r>
-        <w:t xml:space="preserve">Das Interview</w:t>
+        <w:t xml:space="preserve">Das Interview (15 Minuten)</w:t>
       </w:r>
     </w:p>
     <w:bookmarkStart w:id="85" w:name="vorbereitung-1"/>
@@ -2763,7 +2875,7 @@
         <w:pStyle w:val="Heading3"/>
       </w:pPr>
       <w:r>
-        <w:t xml:space="preserve">Für Schüler*innen:</w:t>
+        <w:t xml:space="preserve">Für Schüler*innen</w:t>
       </w:r>
     </w:p>
     <w:p>
@@ -2881,7 +2993,7 @@
         <w:pStyle w:val="Heading3"/>
       </w:pPr>
       <w:r>
-        <w:t xml:space="preserve">Für Lehrer*innen:</w:t>
+        <w:t xml:space="preserve">Für Lehrer*innen</w:t>
       </w:r>
     </w:p>
     <w:p>
@@ -3023,7 +3135,7 @@
         <w:pStyle w:val="Heading3"/>
       </w:pPr>
       <w:r>
-        <w:t xml:space="preserve">Für Eltern:</w:t>
+        <w:t xml:space="preserve">Für Eltern</w:t>
       </w:r>
     </w:p>
     <w:p>
@@ -3153,7 +3265,7 @@
         <w:pStyle w:val="Heading3"/>
       </w:pPr>
       <w:r>
-        <w:t xml:space="preserve">Für Rektor*innen:</w:t>
+        <w:t xml:space="preserve">Für Rektor*innen</w:t>
       </w:r>
     </w:p>
     <w:p>
@@ -3288,7 +3400,7 @@
           <w:b/>
           <w:bCs/>
         </w:rPr>
-        <w:t xml:space="preserve">Kann man all diese Fragen mit A oder B beantworten?</w:t>
+        <w:t xml:space="preserve">Fishbowl-Methode</w:t>
       </w:r>
       <w:r>
         <w:rPr>
@@ -3306,15 +3418,16 @@
         </w:numPr>
       </w:pPr>
       <w:r>
-        <w:t xml:space="preserve">Fishbowl-Methode: Die Sprecher*innen und die*der Moderator*in sitzen in einem inneren Stuhlkreis und diskutieren das Szenario. Die anderen Teilnehmer*innen bilden einen äußeren Kreis und beobachten die Diskussion.</w:t>
+        <w:t xml:space="preserve">Die Sprecher*innen und die*der Moderator*in sitzen in einem inneren Stuhlkreis und diskutieren das Szenario. Die anderen Teilnehmer*innen bilden einen äußeren Kreis und beobachten die Diskussion.</w:t>
       </w:r>
     </w:p>
     <w:bookmarkEnd w:id="84"/>
     <w:bookmarkEnd w:id="85"/>
-    <w:bookmarkStart w:id="86" w:name="reflektion-nachbesprechung-15-minuten-1"/>
-    <w:p>
-      <w:pPr>
-        <w:pStyle w:val="Heading2"/>
+    <w:bookmarkEnd w:id="86"/>
+    <w:bookmarkStart w:id="87" w:name="reflektion-nachbesprechung-15-minuten"/>
+    <w:p>
+      <w:pPr>
+        <w:pStyle w:val="Heading1"/>
       </w:pPr>
       <w:r>
         <w:t xml:space="preserve">Reflektion &amp; Nachbesprechung (15 Minuten)</w:t>
@@ -3436,7 +3549,6 @@
         <w:t xml:space="preserve">Wie fühlst du dich persönlich bezüglich der Zukunft von KI in der Bildung nach der Teilnahme am Rollenspiel?</w:t>
       </w:r>
     </w:p>
-    <w:bookmarkEnd w:id="86"/>
     <w:bookmarkEnd w:id="87"/>
     <w:sectPr/>
   </w:body>

</xml_diff>